<commit_message>
Now with estimates up to "order"
</commit_message>
<xml_diff>
--- a/EmodNetTraits.docx
+++ b/EmodNetTraits.docx
@@ -52,6 +52,24 @@
       </w:r>
       <w:r>
         <w:t xml:space="preserve">Soetaert,</w:t>
+      </w:r>
+      <w:r>
+        <w:t xml:space="preserve"> </w:t>
+      </w:r>
+      <w:r>
+        <w:t xml:space="preserve">Sarah</w:t>
+      </w:r>
+      <w:r>
+        <w:t xml:space="preserve"> </w:t>
+      </w:r>
+      <w:r>
+        <w:t xml:space="preserve">O’</w:t>
+      </w:r>
+      <w:r>
+        <w:t xml:space="preserve"> </w:t>
+      </w:r>
+      <w:r>
+        <w:t xml:space="preserve">Flynn,</w:t>
       </w:r>
       <w:r>
         <w:t xml:space="preserve"> </w:t>
@@ -792,7 +810,7 @@
         <w:pStyle w:val="FirstParagraph"/>
       </w:pPr>
       <w:r>
-        <w:t xml:space="preserve">Next we estimate mean weights on species level, on genus level and on the family level, and bind all in one data.frame(</w:t>
+        <w:t xml:space="preserve">Next we estimate mean weights on species level, on genus level, on the family level, and on the level of order and bind all in one data.frame(</w:t>
       </w:r>
       <w:r>
         <w:rPr>
@@ -809,7 +827,7 @@
         <w:pStyle w:val="BodyText"/>
       </w:pPr>
       <w:r>
-        <w:t xml:space="preserve">The total number of weight values thus obtained is 1136, of which 642 are estimated at species level, 318 at genus level and 176 at family level.</w:t>
+        <w:t xml:space="preserve">The total number of weight values thus obtained is 1188, of which 642 are estimated at species level, 318 at genus level, 176 at family level, and and 52 at level or order.</w:t>
       </w:r>
     </w:p>
     <w:p>
@@ -1128,7 +1146,7 @@
         <w:pStyle w:val="FirstParagraph"/>
       </w:pPr>
       <w:r>
-        <w:t xml:space="preserve">The total number of feeding types thus obtained is 810, of which 373 are known at species level, 270 at genus level and 167 at family level.</w:t>
+        <w:t xml:space="preserve">The total number of feeding types thus obtained is 857, of which 373 are known at species level, 270 at genus level, 167 at family level and 47 at order level.</w:t>
       </w:r>
     </w:p>
     <w:p>
@@ -1295,7 +1313,7 @@
         <w:pStyle w:val="FirstParagraph"/>
       </w:pPr>
       <w:r>
-        <w:t xml:space="preserve">The total number of traits thus obtained is 493, of which 273 are estimated at species level, 161 at genus level and 93 at family level.</w:t>
+        <w:t xml:space="preserve">The total number of traits thus obtained is 523, of which 273 are estimated at species level, 131 at genus level, 89 at family level and 30 at order level.</w:t>
       </w:r>
     </w:p>
     <w:p>
@@ -1343,7 +1361,7 @@
         <w:rPr>
           <w:rStyle w:val="VerbatimChar"/>
         </w:rPr>
-        <w:t xml:space="preserve">##              13             268             128              84</w:t>
+        <w:t xml:space="preserve">##              15             288             132              88</w:t>
       </w:r>
     </w:p>
     <w:p>
@@ -1383,7 +1401,7 @@
         <w:rPr>
           <w:rStyle w:val="VerbatimChar"/>
         </w:rPr>
-        <w:t xml:space="preserve">##      98      34      97      54     210</w:t>
+        <w:t xml:space="preserve">##     101      36     106      55     225</w:t>
       </w:r>
     </w:p>
     <w:p>
@@ -1423,7 +1441,7 @@
         <w:rPr>
           <w:rStyle w:val="VerbatimChar"/>
         </w:rPr>
-        <w:t xml:space="preserve">##      27     204      70      59      79      54</w:t>
+        <w:t xml:space="preserve">##      28     216      78      61      83      57</w:t>
       </w:r>
     </w:p>
     <w:p>
@@ -1463,7 +1481,7 @@
         <w:rPr>
           <w:rStyle w:val="VerbatimChar"/>
         </w:rPr>
-        <w:t xml:space="preserve">##         112          99         226           1          31          24</w:t>
+        <w:t xml:space="preserve">##         118         108         232           1          38          26</w:t>
       </w:r>
     </w:p>
     <w:p>
@@ -1503,7 +1521,7 @@
         <w:rPr>
           <w:rStyle w:val="VerbatimChar"/>
         </w:rPr>
-        <w:t xml:space="preserve">##           37          230          145           81</w:t>
+        <w:t xml:space="preserve">##           40          246          153           84</w:t>
       </w:r>
     </w:p>
     <w:p>
@@ -1543,7 +1561,7 @@
         <w:rPr>
           <w:rStyle w:val="VerbatimChar"/>
         </w:rPr>
-        <w:t xml:space="preserve">##                 33                118                 20 </w:t>
+        <w:t xml:space="preserve">##                 34                123                 23 </w:t>
       </w:r>
       <w:r>
         <w:br w:type="textWrapping"/>
@@ -1561,7 +1579,7 @@
         <w:rPr>
           <w:rStyle w:val="VerbatimChar"/>
         </w:rPr>
-        <w:t xml:space="preserve">##                  9                282                 31</w:t>
+        <w:t xml:space="preserve">##                 10                301                 32</w:t>
       </w:r>
     </w:p>
     <w:p>
@@ -1601,7 +1619,7 @@
         <w:rPr>
           <w:rStyle w:val="VerbatimChar"/>
         </w:rPr>
-        <w:t xml:space="preserve">##           32           57          133           41          230</w:t>
+        <w:t xml:space="preserve">##           34           62          143           44          240</w:t>
       </w:r>
     </w:p>
     <w:p>
@@ -1641,7 +1659,7 @@
         <w:rPr>
           <w:rStyle w:val="VerbatimChar"/>
         </w:rPr>
-        <w:t xml:space="preserve">##  81 145 230  37</w:t>
+        <w:t xml:space="preserve">##  84 153 246  40</w:t>
       </w:r>
     </w:p>
     <w:p>
@@ -1681,7 +1699,7 @@
         <w:rPr>
           <w:rStyle w:val="VerbatimChar"/>
         </w:rPr>
-        <w:t xml:space="preserve">##  25 257  82 120   9</w:t>
+        <w:t xml:space="preserve">##  28 275  86 124  10</w:t>
       </w:r>
     </w:p>
     <w:p>
@@ -1956,29 +1974,7 @@
         <w:rPr>
           <w:rStyle w:val="VerbatimChar"/>
         </w:rPr>
-        <w:t xml:space="preserve">## Warning: package 'rworldmap' was built under R version 3.5.1</w:t>
-      </w:r>
-    </w:p>
-    <w:p>
-      <w:pPr>
-        <w:pStyle w:val="SourceCode"/>
-      </w:pPr>
-      <w:r>
-        <w:rPr>
-          <w:rStyle w:val="VerbatimChar"/>
-        </w:rPr>
         <w:t xml:space="preserve">## Loading required package: sp</w:t>
-      </w:r>
-    </w:p>
-    <w:p>
-      <w:pPr>
-        <w:pStyle w:val="SourceCode"/>
-      </w:pPr>
-      <w:r>
-        <w:rPr>
-          <w:rStyle w:val="VerbatimChar"/>
-        </w:rPr>
-        <w:t xml:space="preserve">## Warning: package 'sp' was built under R version 3.5.1</w:t>
       </w:r>
     </w:p>
     <w:p>
@@ -2169,7 +2165,178 @@
         <w:pStyle w:val="FirstParagraph"/>
       </w:pPr>
       <w:r>
-        <w:t xml:space="preserve">The fraction of data for which individual weight could be estimated = 0.8002974</w:t>
+        <w:t xml:space="preserve">The fraction of data for which individual weight could be estimated = 0.9337943.</w:t>
+      </w:r>
+    </w:p>
+    <w:p>
+      <w:pPr>
+        <w:pStyle w:val="BodyText"/>
+      </w:pPr>
+      <w:r>
+        <w:t xml:space="preserve">The type of organisms for which the information is lacking belong to the phyla:</w:t>
+      </w:r>
+    </w:p>
+    <w:p>
+      <w:pPr>
+        <w:pStyle w:val="SourceCode"/>
+      </w:pPr>
+      <w:r>
+        <w:rPr>
+          <w:rStyle w:val="VerbatimChar"/>
+        </w:rPr>
+        <w:t xml:space="preserve">## </w:t>
+      </w:r>
+      <w:r>
+        <w:br w:type="textWrapping"/>
+      </w:r>
+      <w:r>
+        <w:rPr>
+          <w:rStyle w:val="VerbatimChar"/>
+        </w:rPr>
+        <w:t xml:space="preserve">##        Mollusca         Bryozoa      Arthropoda        Annelida </w:t>
+      </w:r>
+      <w:r>
+        <w:br w:type="textWrapping"/>
+      </w:r>
+      <w:r>
+        <w:rPr>
+          <w:rStyle w:val="VerbatimChar"/>
+        </w:rPr>
+        <w:t xml:space="preserve">##           23290            9538            9340            8655 </w:t>
+      </w:r>
+      <w:r>
+        <w:br w:type="textWrapping"/>
+      </w:r>
+      <w:r>
+        <w:rPr>
+          <w:rStyle w:val="VerbatimChar"/>
+        </w:rPr>
+        <w:t xml:space="preserve">##        Porifera        Chordata        Cnidaria  Cephalorhyncha </w:t>
+      </w:r>
+      <w:r>
+        <w:br w:type="textWrapping"/>
+      </w:r>
+      <w:r>
+        <w:rPr>
+          <w:rStyle w:val="VerbatimChar"/>
+        </w:rPr>
+        <w:t xml:space="preserve">##            5996            4129            2610            2546 </w:t>
+      </w:r>
+      <w:r>
+        <w:br w:type="textWrapping"/>
+      </w:r>
+      <w:r>
+        <w:rPr>
+          <w:rStyle w:val="VerbatimChar"/>
+        </w:rPr>
+        <w:t xml:space="preserve">##      Rhodophyta      Ciliophora      Entoprocta   Echinodermata </w:t>
+      </w:r>
+      <w:r>
+        <w:br w:type="textWrapping"/>
+      </w:r>
+      <w:r>
+        <w:rPr>
+          <w:rStyle w:val="VerbatimChar"/>
+        </w:rPr>
+        <w:t xml:space="preserve">##            1568            1394            1347             842 </w:t>
+      </w:r>
+      <w:r>
+        <w:br w:type="textWrapping"/>
+      </w:r>
+      <w:r>
+        <w:rPr>
+          <w:rStyle w:val="VerbatimChar"/>
+        </w:rPr>
+        <w:t xml:space="preserve">##    Foraminifera       Sipuncula Platyhelminthes    Hemichordata </w:t>
+      </w:r>
+      <w:r>
+        <w:br w:type="textWrapping"/>
+      </w:r>
+      <w:r>
+        <w:rPr>
+          <w:rStyle w:val="VerbatimChar"/>
+        </w:rPr>
+        <w:t xml:space="preserve">##             483             319             244             182 </w:t>
+      </w:r>
+      <w:r>
+        <w:br w:type="textWrapping"/>
+      </w:r>
+      <w:r>
+        <w:rPr>
+          <w:rStyle w:val="VerbatimChar"/>
+        </w:rPr>
+        <w:t xml:space="preserve">##    Chaetognatha     Brachiopoda    Gastrotricha        Nemertea </w:t>
+      </w:r>
+      <w:r>
+        <w:br w:type="textWrapping"/>
+      </w:r>
+      <w:r>
+        <w:rPr>
+          <w:rStyle w:val="VerbatimChar"/>
+        </w:rPr>
+        <w:t xml:space="preserve">##             136             134             101              49 </w:t>
+      </w:r>
+      <w:r>
+        <w:br w:type="textWrapping"/>
+      </w:r>
+      <w:r>
+        <w:rPr>
+          <w:rStyle w:val="VerbatimChar"/>
+        </w:rPr>
+        <w:t xml:space="preserve">##      Tardigrada     Chlorophyta    Nematomorpha      Ochrophyta </w:t>
+      </w:r>
+      <w:r>
+        <w:br w:type="textWrapping"/>
+      </w:r>
+      <w:r>
+        <w:rPr>
+          <w:rStyle w:val="VerbatimChar"/>
+        </w:rPr>
+        <w:t xml:space="preserve">##              46              38              25              25 </w:t>
+      </w:r>
+      <w:r>
+        <w:br w:type="textWrapping"/>
+      </w:r>
+      <w:r>
+        <w:rPr>
+          <w:rStyle w:val="VerbatimChar"/>
+        </w:rPr>
+        <w:t xml:space="preserve">## Xenacoelomorpha    Tracheophyta        Nematoda  Acanthocephala </w:t>
+      </w:r>
+      <w:r>
+        <w:br w:type="textWrapping"/>
+      </w:r>
+      <w:r>
+        <w:rPr>
+          <w:rStyle w:val="VerbatimChar"/>
+        </w:rPr>
+        <w:t xml:space="preserve">##              14               8               6               4 </w:t>
+      </w:r>
+      <w:r>
+        <w:br w:type="textWrapping"/>
+      </w:r>
+      <w:r>
+        <w:rPr>
+          <w:rStyle w:val="VerbatimChar"/>
+        </w:rPr>
+        <w:t xml:space="preserve">##                         Myzozoa </w:t>
+      </w:r>
+      <w:r>
+        <w:br w:type="textWrapping"/>
+      </w:r>
+      <w:r>
+        <w:rPr>
+          <w:rStyle w:val="VerbatimChar"/>
+        </w:rPr>
+        <w:t xml:space="preserve">##               3               1</w:t>
+      </w:r>
+    </w:p>
+    <w:p>
+      <w:pPr>
+        <w:pStyle w:val="FirstParagraph"/>
+      </w:pPr>
+      <w:r>
+        <w:t xml:space="preserve">Many of these phyla are small organisms (Tardigrada, Foraminifera,…), so the biomass that is not taken into account is probably limited.</w:t>
       </w:r>
     </w:p>
     <w:p>
@@ -2187,7 +2354,132 @@
         <w:pStyle w:val="FirstParagraph"/>
       </w:pPr>
       <w:r>
-        <w:t xml:space="preserve">The fraction of data for which traits could be estimated = 0.7339693</w:t>
+        <w:t xml:space="preserve">The fraction of data for which traits could be estimated = 0.8451735</w:t>
+      </w:r>
+      <w:r>
+        <w:t xml:space="preserve"> </w:t>
+      </w:r>
+      <w:r>
+        <w:t xml:space="preserve">The unclassified organisms belong to:</w:t>
+      </w:r>
+    </w:p>
+    <w:p>
+      <w:pPr>
+        <w:pStyle w:val="SourceCode"/>
+      </w:pPr>
+      <w:r>
+        <w:rPr>
+          <w:rStyle w:val="VerbatimChar"/>
+        </w:rPr>
+        <w:t xml:space="preserve">## </w:t>
+      </w:r>
+      <w:r>
+        <w:br w:type="textWrapping"/>
+      </w:r>
+      <w:r>
+        <w:rPr>
+          <w:rStyle w:val="VerbatimChar"/>
+        </w:rPr>
+        <w:t xml:space="preserve">##         Bryozoa        Mollusca        Cnidaria      Arthropoda </w:t>
+      </w:r>
+      <w:r>
+        <w:br w:type="textWrapping"/>
+      </w:r>
+      <w:r>
+        <w:rPr>
+          <w:rStyle w:val="VerbatimChar"/>
+        </w:rPr>
+        <w:t xml:space="preserve">##           66661           30504           25460           11490 </w:t>
+      </w:r>
+      <w:r>
+        <w:br w:type="textWrapping"/>
+      </w:r>
+      <w:r>
+        <w:rPr>
+          <w:rStyle w:val="VerbatimChar"/>
+        </w:rPr>
+        <w:t xml:space="preserve">##        Chordata       Sipuncula        Annelida   Echinodermata </w:t>
+      </w:r>
+      <w:r>
+        <w:br w:type="textWrapping"/>
+      </w:r>
+      <w:r>
+        <w:rPr>
+          <w:rStyle w:val="VerbatimChar"/>
+        </w:rPr>
+        <w:t xml:space="preserve">##            8566            7000            6579            5512 </w:t>
+      </w:r>
+      <w:r>
+        <w:br w:type="textWrapping"/>
+      </w:r>
+      <w:r>
+        <w:rPr>
+          <w:rStyle w:val="VerbatimChar"/>
+        </w:rPr>
+        <w:t xml:space="preserve">##        Porifera  Cephalorhyncha      Ciliophora        Nemertea </w:t>
+      </w:r>
+      <w:r>
+        <w:br w:type="textWrapping"/>
+      </w:r>
+      <w:r>
+        <w:rPr>
+          <w:rStyle w:val="VerbatimChar"/>
+        </w:rPr>
+        <w:t xml:space="preserve">##            3262            2505            1394             708 </w:t>
+      </w:r>
+      <w:r>
+        <w:br w:type="textWrapping"/>
+      </w:r>
+      <w:r>
+        <w:rPr>
+          <w:rStyle w:val="VerbatimChar"/>
+        </w:rPr>
+        <w:t xml:space="preserve">##    Foraminifera      Rhodophyta Platyhelminthes    Hemichordata </w:t>
+      </w:r>
+      <w:r>
+        <w:br w:type="textWrapping"/>
+      </w:r>
+      <w:r>
+        <w:rPr>
+          <w:rStyle w:val="VerbatimChar"/>
+        </w:rPr>
+        <w:t xml:space="preserve">##             342             341             177             123 </w:t>
+      </w:r>
+      <w:r>
+        <w:br w:type="textWrapping"/>
+      </w:r>
+      <w:r>
+        <w:rPr>
+          <w:rStyle w:val="VerbatimChar"/>
+        </w:rPr>
+        <w:t xml:space="preserve">##     Brachiopoda    Chaetognatha     Chlorophyta      Ochrophyta </w:t>
+      </w:r>
+      <w:r>
+        <w:br w:type="textWrapping"/>
+      </w:r>
+      <w:r>
+        <w:rPr>
+          <w:rStyle w:val="VerbatimChar"/>
+        </w:rPr>
+        <w:t xml:space="preserve">##             107              85              38              24 </w:t>
+      </w:r>
+      <w:r>
+        <w:br w:type="textWrapping"/>
+      </w:r>
+      <w:r>
+        <w:rPr>
+          <w:rStyle w:val="VerbatimChar"/>
+        </w:rPr>
+        <w:t xml:space="preserve">##        Nematoda    Tracheophyta         Myzozoa </w:t>
+      </w:r>
+      <w:r>
+        <w:br w:type="textWrapping"/>
+      </w:r>
+      <w:r>
+        <w:rPr>
+          <w:rStyle w:val="VerbatimChar"/>
+        </w:rPr>
+        <w:t xml:space="preserve">##               5               2               1</w:t>
       </w:r>
     </w:p>
     <w:p>
@@ -2205,7 +2497,132 @@
         <w:pStyle w:val="FirstParagraph"/>
       </w:pPr>
       <w:r>
-        <w:t xml:space="preserve">The fraction of data for which feeding types could be estimated = 0.7111466</w:t>
+        <w:t xml:space="preserve">The fraction of data for which feeding types could be estimated = 0.8743257</w:t>
+      </w:r>
+      <w:r>
+        <w:t xml:space="preserve"> </w:t>
+      </w:r>
+      <w:r>
+        <w:t xml:space="preserve">The unclassified organisms belong to:</w:t>
+      </w:r>
+    </w:p>
+    <w:p>
+      <w:pPr>
+        <w:pStyle w:val="SourceCode"/>
+      </w:pPr>
+      <w:r>
+        <w:rPr>
+          <w:rStyle w:val="VerbatimChar"/>
+        </w:rPr>
+        <w:t xml:space="preserve">## </w:t>
+      </w:r>
+      <w:r>
+        <w:br w:type="textWrapping"/>
+      </w:r>
+      <w:r>
+        <w:rPr>
+          <w:rStyle w:val="VerbatimChar"/>
+        </w:rPr>
+        <w:t xml:space="preserve">##         Bryozoa        Cnidaria        Mollusca        Chordata </w:t>
+      </w:r>
+      <w:r>
+        <w:br w:type="textWrapping"/>
+      </w:r>
+      <w:r>
+        <w:rPr>
+          <w:rStyle w:val="VerbatimChar"/>
+        </w:rPr>
+        <w:t xml:space="preserve">##           66661           25460           11121            8566 </w:t>
+      </w:r>
+      <w:r>
+        <w:br w:type="textWrapping"/>
+      </w:r>
+      <w:r>
+        <w:rPr>
+          <w:rStyle w:val="VerbatimChar"/>
+        </w:rPr>
+        <w:t xml:space="preserve">##       Sipuncula        Annelida        Porifera      Arthropoda </w:t>
+      </w:r>
+      <w:r>
+        <w:br w:type="textWrapping"/>
+      </w:r>
+      <w:r>
+        <w:rPr>
+          <w:rStyle w:val="VerbatimChar"/>
+        </w:rPr>
+        <w:t xml:space="preserve">##            7000            6579            3262            3086 </w:t>
+      </w:r>
+      <w:r>
+        <w:br w:type="textWrapping"/>
+      </w:r>
+      <w:r>
+        <w:rPr>
+          <w:rStyle w:val="VerbatimChar"/>
+        </w:rPr>
+        <w:t xml:space="preserve">##  Cephalorhyncha      Ciliophora   Echinodermata        Nemertea </w:t>
+      </w:r>
+      <w:r>
+        <w:br w:type="textWrapping"/>
+      </w:r>
+      <w:r>
+        <w:rPr>
+          <w:rStyle w:val="VerbatimChar"/>
+        </w:rPr>
+        <w:t xml:space="preserve">##            2505            1394            1123             708 </w:t>
+      </w:r>
+      <w:r>
+        <w:br w:type="textWrapping"/>
+      </w:r>
+      <w:r>
+        <w:rPr>
+          <w:rStyle w:val="VerbatimChar"/>
+        </w:rPr>
+        <w:t xml:space="preserve">##    Foraminifera      Rhodophyta Platyhelminthes    Hemichordata </w:t>
+      </w:r>
+      <w:r>
+        <w:br w:type="textWrapping"/>
+      </w:r>
+      <w:r>
+        <w:rPr>
+          <w:rStyle w:val="VerbatimChar"/>
+        </w:rPr>
+        <w:t xml:space="preserve">##             342             341             177             123 </w:t>
+      </w:r>
+      <w:r>
+        <w:br w:type="textWrapping"/>
+      </w:r>
+      <w:r>
+        <w:rPr>
+          <w:rStyle w:val="VerbatimChar"/>
+        </w:rPr>
+        <w:t xml:space="preserve">##     Brachiopoda    Chaetognatha     Chlorophyta      Ochrophyta </w:t>
+      </w:r>
+      <w:r>
+        <w:br w:type="textWrapping"/>
+      </w:r>
+      <w:r>
+        <w:rPr>
+          <w:rStyle w:val="VerbatimChar"/>
+        </w:rPr>
+        <w:t xml:space="preserve">##             107              85              38              24 </w:t>
+      </w:r>
+      <w:r>
+        <w:br w:type="textWrapping"/>
+      </w:r>
+      <w:r>
+        <w:rPr>
+          <w:rStyle w:val="VerbatimChar"/>
+        </w:rPr>
+        <w:t xml:space="preserve">##        Nematoda    Tracheophyta         Myzozoa </w:t>
+      </w:r>
+      <w:r>
+        <w:br w:type="textWrapping"/>
+      </w:r>
+      <w:r>
+        <w:rPr>
+          <w:rStyle w:val="VerbatimChar"/>
+        </w:rPr>
+        <w:t xml:space="preserve">##               5               2               1</w:t>
       </w:r>
     </w:p>
     <w:p>
@@ -2226,7 +2643,7 @@
         <w:rPr>
           <w:rStyle w:val="VerbatimChar"/>
         </w:rPr>
-        <w:t xml:space="preserve">## [1] 758588     23</w:t>
+        <w:t xml:space="preserve">## [1] 906612     23</w:t>
       </w:r>
     </w:p>
     <w:p>
@@ -2245,7 +2662,7 @@
         <w:pStyle w:val="FirstParagraph"/>
       </w:pPr>
       <w:r>
-        <w:t xml:space="preserve">The fraction of data that has all information to estimate bioturbation potential = 0.6872974</w:t>
+        <w:t xml:space="preserve">The fraction of data that has all information to estimate bioturbation potential = 0.8214104</w:t>
       </w:r>
     </w:p>
     <w:p>
@@ -2320,7 +2737,7 @@
               <a:graphicData uri="http://schemas.openxmlformats.org/drawingml/2006/picture">
                 <pic:pic>
                   <pic:nvPicPr>
-                    <pic:cNvPr descr="EmodNetTraits_files/figure-docx/unnamed-chunk-24-1.png" id="0" name="Picture"/>
+                    <pic:cNvPr descr="EmodNetTraits_files/figure-docx/unnamed-chunk-27-1.png" id="0" name="Picture"/>
                     <pic:cNvPicPr>
                       <a:picLocks noChangeArrowheads="1" noChangeAspect="1"/>
                     </pic:cNvPicPr>
@@ -2395,7 +2812,7 @@
               <a:graphicData uri="http://schemas.openxmlformats.org/drawingml/2006/picture">
                 <pic:pic>
                   <pic:nvPicPr>
-                    <pic:cNvPr descr="EmodNetTraits_files/figure-docx/unnamed-chunk-25-1.png" id="0" name="Picture"/>
+                    <pic:cNvPr descr="EmodNetTraits_files/figure-docx/unnamed-chunk-28-1.png" id="0" name="Picture"/>
                     <pic:cNvPicPr>
                       <a:picLocks noChangeArrowheads="1" noChangeAspect="1"/>
                     </pic:cNvPicPr>
@@ -2447,16 +2864,16 @@
         <w:rPr>
           <w:rStyle w:val="VerbatimChar"/>
         </w:rPr>
-        <w:t xml:space="preserve">##      Min.   1st Qu.    Median      Mean   3rd Qu.      Max. </w:t>
-      </w:r>
-      <w:r>
-        <w:br w:type="textWrapping"/>
-      </w:r>
-      <w:r>
-        <w:rPr>
-          <w:rStyle w:val="VerbatimChar"/>
-        </w:rPr>
-        <w:t xml:space="preserve">## 0.0003466 0.7106343 0.8709677 0.8025307 0.9811321 1.0000000</w:t>
+        <w:t xml:space="preserve">##     Min.  1st Qu.   Median     Mean  3rd Qu.     Max. </w:t>
+      </w:r>
+      <w:r>
+        <w:br w:type="textWrapping"/>
+      </w:r>
+      <w:r>
+        <w:rPr>
+          <w:rStyle w:val="VerbatimChar"/>
+        </w:rPr>
+        <w:t xml:space="preserve">## 0.001316 0.904762 0.978541 0.925338 1.000000 1.000000</w:t>
       </w:r>
     </w:p>
     <w:p>
@@ -2487,7 +2904,7 @@
         <w:rPr>
           <w:rStyle w:val="VerbatimChar"/>
         </w:rPr>
-        <w:t xml:space="preserve">## 0.001121 0.699346 0.845454 0.807406 0.962963 1.000000</w:t>
+        <w:t xml:space="preserve">## 0.001121 0.813456 0.936709 0.878473 0.999559 1.000000</w:t>
       </w:r>
     </w:p>
     <w:p>
@@ -2518,7 +2935,7 @@
         <w:rPr>
           <w:rStyle w:val="VerbatimChar"/>
         </w:rPr>
-        <w:t xml:space="preserve">## 0.000999 0.654321 0.800000 0.774501 0.945946 1.000000</w:t>
+        <w:t xml:space="preserve">## 0.001316 0.840909 0.957265 0.895967 1.000000 1.000000</w:t>
       </w:r>
     </w:p>
     <w:p>
@@ -2540,16 +2957,16 @@
         <w:rPr>
           <w:rStyle w:val="VerbatimChar"/>
         </w:rPr>
-        <w:t xml:space="preserve">##      Min.   1st Qu.    Median      Mean   3rd Qu.      Max. </w:t>
-      </w:r>
-      <w:r>
-        <w:br w:type="textWrapping"/>
-      </w:r>
-      <w:r>
-        <w:rPr>
-          <w:rStyle w:val="VerbatimChar"/>
-        </w:rPr>
-        <w:t xml:space="preserve">## 0.0003466 0.5959077 0.7692308 0.7257031 0.9166667 1.0000000</w:t>
+        <w:t xml:space="preserve">##     Min.  1st Qu.   Median     Mean  3rd Qu.     Max. </w:t>
+      </w:r>
+      <w:r>
+        <w:br w:type="textWrapping"/>
+      </w:r>
+      <w:r>
+        <w:rPr>
+          <w:rStyle w:val="VerbatimChar"/>
+        </w:rPr>
+        <w:t xml:space="preserve">## 0.001121 0.773031 0.915916 0.851319 0.993056 1.000000</w:t>
       </w:r>
     </w:p>
     <w:p>
@@ -2557,7 +2974,7 @@
         <w:pStyle w:val="FirstParagraph"/>
       </w:pPr>
       <w:r>
-        <w:t xml:space="preserve">The estimated density if we only use species for which have all data required for BPc estimation is thus on average 0.7257031 of the true value.</w:t>
+        <w:t xml:space="preserve">The estimated density if we only use species for which have all data required for BPc estimation is thus on average 0.851319 of the true value.</w:t>
       </w:r>
     </w:p>
     <w:p>
@@ -2582,7 +2999,7 @@
               <a:graphicData uri="http://schemas.openxmlformats.org/drawingml/2006/picture">
                 <pic:pic>
                   <pic:nvPicPr>
-                    <pic:cNvPr descr="EmodNetTraits_files/figure-docx/unnamed-chunk-26-1.png" id="0" name="Picture"/>
+                    <pic:cNvPr descr="EmodNetTraits_files/figure-docx/unnamed-chunk-29-1.png" id="0" name="Picture"/>
                     <pic:cNvPicPr>
                       <a:picLocks noChangeArrowheads="1" noChangeAspect="1"/>
                     </pic:cNvPicPr>
@@ -2716,7 +3133,7 @@
               <w:jc w:val="right"/>
             </w:pPr>
             <w:r>
-              <w:t xml:space="preserve">0.6986901</w:t>
+              <w:t xml:space="preserve">0.9613894</w:t>
             </w:r>
           </w:p>
         </w:tc>
@@ -2727,7 +3144,7 @@
               <w:jc w:val="right"/>
             </w:pPr>
             <w:r>
-              <w:t xml:space="preserve">0.7111337</w:t>
+              <w:t xml:space="preserve">0.9697985</w:t>
             </w:r>
           </w:p>
         </w:tc>
@@ -2738,7 +3155,7 @@
               <w:jc w:val="right"/>
             </w:pPr>
             <w:r>
-              <w:t xml:space="preserve">0.9363019</w:t>
+              <w:t xml:space="preserve">0.9702654</w:t>
             </w:r>
           </w:p>
         </w:tc>
@@ -2762,7 +3179,7 @@
               <w:jc w:val="right"/>
             </w:pPr>
             <w:r>
-              <w:t xml:space="preserve">0.9363593</w:t>
+              <w:t xml:space="preserve">0.9706991</w:t>
             </w:r>
           </w:p>
         </w:tc>
@@ -2773,7 +3190,7 @@
               <w:jc w:val="right"/>
             </w:pPr>
             <w:r>
-              <w:t xml:space="preserve">0.9692866</w:t>
+              <w:t xml:space="preserve">0.9727294</w:t>
             </w:r>
           </w:p>
         </w:tc>
@@ -2784,7 +3201,7 @@
               <w:jc w:val="right"/>
             </w:pPr>
             <w:r>
-              <w:t xml:space="preserve">0.9220701</w:t>
+              <w:t xml:space="preserve">0.9826944</w:t>
             </w:r>
           </w:p>
         </w:tc>
@@ -2808,7 +3225,7 @@
               <w:jc w:val="right"/>
             </w:pPr>
             <w:r>
-              <w:t xml:space="preserve">0.6832806</w:t>
+              <w:t xml:space="preserve">0.7818079</w:t>
             </w:r>
           </w:p>
         </w:tc>
@@ -2819,7 +3236,7 @@
               <w:jc w:val="right"/>
             </w:pPr>
             <w:r>
-              <w:t xml:space="preserve">0.7699789</w:t>
+              <w:t xml:space="preserve">0.8621162</w:t>
             </w:r>
           </w:p>
         </w:tc>
@@ -2830,7 +3247,7 @@
               <w:jc w:val="right"/>
             </w:pPr>
             <w:r>
-              <w:t xml:space="preserve">0.5438608</w:t>
+              <w:t xml:space="preserve">0.8585159</w:t>
             </w:r>
           </w:p>
         </w:tc>
@@ -2854,7 +3271,7 @@
               <w:jc w:val="right"/>
             </w:pPr>
             <w:r>
-              <w:t xml:space="preserve">0.9597666</w:t>
+              <w:t xml:space="preserve">0.9914527</w:t>
             </w:r>
           </w:p>
         </w:tc>
@@ -2876,7 +3293,7 @@
               <w:jc w:val="right"/>
             </w:pPr>
             <w:r>
-              <w:t xml:space="preserve">0.9458738</w:t>
+              <w:t xml:space="preserve">0.9992434</w:t>
             </w:r>
           </w:p>
         </w:tc>
@@ -2900,7 +3317,7 @@
               <w:jc w:val="right"/>
             </w:pPr>
             <w:r>
-              <w:t xml:space="preserve">0.9121893</w:t>
+              <w:t xml:space="preserve">0.9439615</w:t>
             </w:r>
           </w:p>
         </w:tc>
@@ -2911,7 +3328,7 @@
               <w:jc w:val="right"/>
             </w:pPr>
             <w:r>
-              <w:t xml:space="preserve">0.9454297</w:t>
+              <w:t xml:space="preserve">0.9514289</w:t>
             </w:r>
           </w:p>
         </w:tc>
@@ -2922,7 +3339,7 @@
               <w:jc w:val="right"/>
             </w:pPr>
             <w:r>
-              <w:t xml:space="preserve">0.5267406</w:t>
+              <w:t xml:space="preserve">0.9611760</w:t>
             </w:r>
           </w:p>
         </w:tc>
@@ -2946,7 +3363,7 @@
               <w:jc w:val="right"/>
             </w:pPr>
             <w:r>
-              <w:t xml:space="preserve">0.8314929</w:t>
+              <w:t xml:space="preserve">0.8903106</w:t>
             </w:r>
           </w:p>
         </w:tc>
@@ -2957,7 +3374,7 @@
               <w:jc w:val="right"/>
             </w:pPr>
             <w:r>
-              <w:t xml:space="preserve">0.8823917</w:t>
+              <w:t xml:space="preserve">0.9428059</w:t>
             </w:r>
           </w:p>
         </w:tc>
@@ -2968,7 +3385,7 @@
               <w:jc w:val="right"/>
             </w:pPr>
             <w:r>
-              <w:t xml:space="preserve">0.8770125</w:t>
+              <w:t xml:space="preserve">0.9308547</w:t>
             </w:r>
           </w:p>
         </w:tc>
@@ -2992,7 +3409,7 @@
               <w:jc w:val="right"/>
             </w:pPr>
             <w:r>
-              <w:t xml:space="preserve">0.7782387</w:t>
+              <w:t xml:space="preserve">0.8376353</w:t>
             </w:r>
           </w:p>
         </w:tc>
@@ -3003,7 +3420,7 @@
               <w:jc w:val="right"/>
             </w:pPr>
             <w:r>
-              <w:t xml:space="preserve">0.7908448</w:t>
+              <w:t xml:space="preserve">0.8564715</w:t>
             </w:r>
           </w:p>
         </w:tc>
@@ -3014,7 +3431,7 @@
               <w:jc w:val="right"/>
             </w:pPr>
             <w:r>
-              <w:t xml:space="preserve">0.9409039</w:t>
+              <w:t xml:space="preserve">0.9974889</w:t>
             </w:r>
           </w:p>
         </w:tc>
@@ -3038,7 +3455,7 @@
               <w:jc w:val="right"/>
             </w:pPr>
             <w:r>
-              <w:t xml:space="preserve">0.7400029</w:t>
+              <w:t xml:space="preserve">0.8722225</w:t>
             </w:r>
           </w:p>
         </w:tc>
@@ -3049,7 +3466,7 @@
               <w:jc w:val="right"/>
             </w:pPr>
             <w:r>
-              <w:t xml:space="preserve">0.8250691</w:t>
+              <w:t xml:space="preserve">0.9100703</w:t>
             </w:r>
           </w:p>
         </w:tc>
@@ -3060,7 +3477,7 @@
               <w:jc w:val="right"/>
             </w:pPr>
             <w:r>
-              <w:t xml:space="preserve">0.7712088</w:t>
+              <w:t xml:space="preserve">0.9079913</w:t>
             </w:r>
           </w:p>
         </w:tc>
@@ -3084,7 +3501,7 @@
               <w:jc w:val="right"/>
             </w:pPr>
             <w:r>
-              <w:t xml:space="preserve">0.7413248</w:t>
+              <w:t xml:space="preserve">0.8381109</w:t>
             </w:r>
           </w:p>
         </w:tc>
@@ -3095,7 +3512,7 @@
               <w:jc w:val="right"/>
             </w:pPr>
             <w:r>
-              <w:t xml:space="preserve">0.8395028</w:t>
+              <w:t xml:space="preserve">0.9418719</w:t>
             </w:r>
           </w:p>
         </w:tc>
@@ -3106,7 +3523,7 @@
               <w:jc w:val="right"/>
             </w:pPr>
             <w:r>
-              <w:t xml:space="preserve">0.7296203</w:t>
+              <w:t xml:space="preserve">0.8776539</w:t>
             </w:r>
           </w:p>
         </w:tc>
@@ -3130,7 +3547,7 @@
               <w:jc w:val="right"/>
             </w:pPr>
             <w:r>
-              <w:t xml:space="preserve">0.5797466</w:t>
+              <w:t xml:space="preserve">0.8589087</w:t>
             </w:r>
           </w:p>
         </w:tc>
@@ -3141,7 +3558,7 @@
               <w:jc w:val="right"/>
             </w:pPr>
             <w:r>
-              <w:t xml:space="preserve">0.5996586</w:t>
+              <w:t xml:space="preserve">0.8625488</w:t>
             </w:r>
           </w:p>
         </w:tc>
@@ -3152,7 +3569,7 @@
               <w:jc w:val="right"/>
             </w:pPr>
             <w:r>
-              <w:t xml:space="preserve">0.8885059</w:t>
+              <w:t xml:space="preserve">0.9232785</w:t>
             </w:r>
           </w:p>
         </w:tc>
@@ -3176,7 +3593,7 @@
               <w:jc w:val="right"/>
             </w:pPr>
             <w:r>
-              <w:t xml:space="preserve">0.5836764</w:t>
+              <w:t xml:space="preserve">0.7321930</w:t>
             </w:r>
           </w:p>
         </w:tc>
@@ -3187,7 +3604,7 @@
               <w:jc w:val="right"/>
             </w:pPr>
             <w:r>
-              <w:t xml:space="preserve">0.6335552</w:t>
+              <w:t xml:space="preserve">0.7591963</w:t>
             </w:r>
           </w:p>
         </w:tc>
@@ -3198,7 +3615,7 @@
               <w:jc w:val="right"/>
             </w:pPr>
             <w:r>
-              <w:t xml:space="preserve">0.7576398</w:t>
+              <w:t xml:space="preserve">0.8860044</w:t>
             </w:r>
           </w:p>
         </w:tc>
@@ -3254,7 +3671,7 @@
               <a:graphicData uri="http://schemas.openxmlformats.org/drawingml/2006/picture">
                 <pic:pic>
                   <pic:nvPicPr>
-                    <pic:cNvPr descr="EmodNetTraits_files/figure-docx/unnamed-chunk-30-1.png" id="0" name="Picture"/>
+                    <pic:cNvPr descr="EmodNetTraits_files/figure-docx/unnamed-chunk-33-1.png" id="0" name="Picture"/>
                     <pic:cNvPicPr>
                       <a:picLocks noChangeArrowheads="1" noChangeAspect="1"/>
                     </pic:cNvPicPr>
@@ -3309,7 +3726,7 @@
               <a:graphicData uri="http://schemas.openxmlformats.org/drawingml/2006/picture">
                 <pic:pic>
                   <pic:nvPicPr>
-                    <pic:cNvPr descr="EmodNetTraits_files/figure-docx/unnamed-chunk-31-1.png" id="0" name="Picture"/>
+                    <pic:cNvPr descr="EmodNetTraits_files/figure-docx/unnamed-chunk-34-1.png" id="0" name="Picture"/>
                     <pic:cNvPicPr>
                       <a:picLocks noChangeArrowheads="1" noChangeAspect="1"/>
                     </pic:cNvPicPr>
@@ -3364,7 +3781,7 @@
               <a:graphicData uri="http://schemas.openxmlformats.org/drawingml/2006/picture">
                 <pic:pic>
                   <pic:nvPicPr>
-                    <pic:cNvPr descr="EmodNetTraits_files/figure-docx/unnamed-chunk-33-1.png" id="0" name="Picture"/>
+                    <pic:cNvPr descr="EmodNetTraits_files/figure-docx/unnamed-chunk-36-1.png" id="0" name="Picture"/>
                     <pic:cNvPicPr>
                       <a:picLocks noChangeArrowheads="1" noChangeAspect="1"/>
                     </pic:cNvPicPr>
@@ -3419,7 +3836,7 @@
               <a:graphicData uri="http://schemas.openxmlformats.org/drawingml/2006/picture">
                 <pic:pic>
                   <pic:nvPicPr>
-                    <pic:cNvPr descr="EmodNetTraits_files/figure-docx/unnamed-chunk-35-1.png" id="0" name="Picture"/>
+                    <pic:cNvPr descr="EmodNetTraits_files/figure-docx/unnamed-chunk-38-1.png" id="0" name="Picture"/>
                     <pic:cNvPicPr>
                       <a:picLocks noChangeArrowheads="1" noChangeAspect="1"/>
                     </pic:cNvPicPr>
@@ -3461,7 +3878,7 @@
               <a:graphicData uri="http://schemas.openxmlformats.org/drawingml/2006/picture">
                 <pic:pic>
                   <pic:nvPicPr>
-                    <pic:cNvPr descr="EmodNetTraits_files/figure-docx/unnamed-chunk-35-2.png" id="0" name="Picture"/>
+                    <pic:cNvPr descr="EmodNetTraits_files/figure-docx/unnamed-chunk-38-2.png" id="0" name="Picture"/>
                     <pic:cNvPicPr>
                       <a:picLocks noChangeArrowheads="1" noChangeAspect="1"/>
                     </pic:cNvPicPr>
@@ -3503,7 +3920,7 @@
               <a:graphicData uri="http://schemas.openxmlformats.org/drawingml/2006/picture">
                 <pic:pic>
                   <pic:nvPicPr>
-                    <pic:cNvPr descr="EmodNetTraits_files/figure-docx/unnamed-chunk-35-3.png" id="0" name="Picture"/>
+                    <pic:cNvPr descr="EmodNetTraits_files/figure-docx/unnamed-chunk-38-3.png" id="0" name="Picture"/>
                     <pic:cNvPicPr>
                       <a:picLocks noChangeArrowheads="1" noChangeAspect="1"/>
                     </pic:cNvPicPr>
@@ -3554,124 +3971,124 @@
         <w:rPr>
           <w:rStyle w:val="VerbatimChar"/>
         </w:rPr>
-        <w:t xml:space="preserve">##         sta   data         x        y       AFDW      CaSc         De He</w:t>
-      </w:r>
-      <w:r>
-        <w:br w:type="textWrapping"/>
-      </w:r>
-      <w:r>
-        <w:rPr>
-          <w:rStyle w:val="VerbatimChar"/>
-        </w:rPr>
-        <w:t xml:space="preserve">## 1   HELCOM1 HELCOM  8.267167 56.72267 1332.03566 23.313394  60.084310 NA</w:t>
-      </w:r>
-      <w:r>
-        <w:br w:type="textWrapping"/>
-      </w:r>
-      <w:r>
-        <w:rPr>
-          <w:rStyle w:val="VerbatimChar"/>
-        </w:rPr>
-        <w:t xml:space="preserve">## 2  HELCOM10 HELCOM  9.238333 56.65717 2478.42383  2.219319 566.765465 NA</w:t>
-      </w:r>
-      <w:r>
-        <w:br w:type="textWrapping"/>
-      </w:r>
-      <w:r>
-        <w:rPr>
-          <w:rStyle w:val="VerbatimChar"/>
-        </w:rPr>
-        <w:t xml:space="preserve">## 3 HELCOM100 HELCOM 11.485833 56.20500   89.55318 23.483159  18.779218 NA</w:t>
-      </w:r>
-      <w:r>
-        <w:br w:type="textWrapping"/>
-      </w:r>
-      <w:r>
-        <w:rPr>
-          <w:rStyle w:val="VerbatimChar"/>
-        </w:rPr>
-        <w:t xml:space="preserve">## 4 HELCOM101 HELCOM 11.500000 57.83333   15.27973  5.225638   1.817793 NA</w:t>
-      </w:r>
-      <w:r>
-        <w:br w:type="textWrapping"/>
-      </w:r>
-      <w:r>
-        <w:rPr>
-          <w:rStyle w:val="VerbatimChar"/>
-        </w:rPr>
-        <w:t xml:space="preserve">## 5 HELCOM102 HELCOM 11.516667 57.75000   12.58953  3.677745   2.728795 NA</w:t>
-      </w:r>
-      <w:r>
-        <w:br w:type="textWrapping"/>
-      </w:r>
-      <w:r>
-        <w:rPr>
-          <w:rStyle w:val="VerbatimChar"/>
-        </w:rPr>
-        <w:t xml:space="preserve">## 6 HELCOM103 HELCOM 11.525000 57.54998  133.81228 59.643812  23.212889 NA</w:t>
-      </w:r>
-      <w:r>
-        <w:br w:type="textWrapping"/>
-      </w:r>
-      <w:r>
-        <w:rPr>
-          <w:rStyle w:val="VerbatimChar"/>
-        </w:rPr>
-        <w:t xml:space="preserve">##             Om Pa           Su      SuDe    AFDW_FT</w:t>
-      </w:r>
-      <w:r>
-        <w:br w:type="textWrapping"/>
-      </w:r>
-      <w:r>
-        <w:rPr>
-          <w:rStyle w:val="VerbatimChar"/>
-        </w:rPr>
-        <w:t xml:space="preserve">## 1 819.86727366 NA  335.6890991 80.890008 1319.84408</w:t>
-      </w:r>
-      <w:r>
-        <w:br w:type="textWrapping"/>
-      </w:r>
-      <w:r>
-        <w:rPr>
-          <w:rStyle w:val="VerbatimChar"/>
-        </w:rPr>
-        <w:t xml:space="preserve">## 2 124.07348421 NA 1781.3173901  4.048168 2478.42383</w:t>
-      </w:r>
-      <w:r>
-        <w:br w:type="textWrapping"/>
-      </w:r>
-      <w:r>
-        <w:rPr>
-          <w:rStyle w:val="VerbatimChar"/>
-        </w:rPr>
-        <w:t xml:space="preserve">## 3           NA NA    0.9817005 25.491745   68.73582</w:t>
-      </w:r>
-      <w:r>
-        <w:br w:type="textWrapping"/>
-      </w:r>
-      <w:r>
-        <w:rPr>
-          <w:rStyle w:val="VerbatimChar"/>
-        </w:rPr>
-        <w:t xml:space="preserve">## 4   0.06344955 NA    2.3267914  5.763861   15.19753</w:t>
-      </w:r>
-      <w:r>
-        <w:br w:type="textWrapping"/>
-      </w:r>
-      <w:r>
-        <w:rPr>
-          <w:rStyle w:val="VerbatimChar"/>
-        </w:rPr>
-        <w:t xml:space="preserve">## 5   0.09517433 NA    2.0635217  3.914807   12.48004</w:t>
-      </w:r>
-      <w:r>
-        <w:br w:type="textWrapping"/>
-      </w:r>
-      <w:r>
-        <w:rPr>
-          <w:rStyle w:val="VerbatimChar"/>
-        </w:rPr>
-        <w:t xml:space="preserve">## 6   2.04354271 NA   16.4510060 31.065997  132.41725</w:t>
+        <w:t xml:space="preserve">##         sta   data         x        y       AFDW      CaSc         De</w:t>
+      </w:r>
+      <w:r>
+        <w:br w:type="textWrapping"/>
+      </w:r>
+      <w:r>
+        <w:rPr>
+          <w:rStyle w:val="VerbatimChar"/>
+        </w:rPr>
+        <w:t xml:space="preserve">## 1   HELCOM1 HELCOM  8.267167 56.72267 1340.61829 23.313394  61.052638</w:t>
+      </w:r>
+      <w:r>
+        <w:br w:type="textWrapping"/>
+      </w:r>
+      <w:r>
+        <w:rPr>
+          <w:rStyle w:val="VerbatimChar"/>
+        </w:rPr>
+        <w:t xml:space="preserve">## 2  HELCOM10 HELCOM  9.238333 56.65717 2478.42383  2.219319 566.765465</w:t>
+      </w:r>
+      <w:r>
+        <w:br w:type="textWrapping"/>
+      </w:r>
+      <w:r>
+        <w:rPr>
+          <w:rStyle w:val="VerbatimChar"/>
+        </w:rPr>
+        <w:t xml:space="preserve">## 3 HELCOM100 HELCOM 11.485833 56.20500   89.58073 23.668907  19.015083</w:t>
+      </w:r>
+      <w:r>
+        <w:br w:type="textWrapping"/>
+      </w:r>
+      <w:r>
+        <w:rPr>
+          <w:rStyle w:val="VerbatimChar"/>
+        </w:rPr>
+        <w:t xml:space="preserve">## 4 HELCOM101 HELCOM 11.500000 57.83333   15.28236  5.230279   1.820420</w:t>
+      </w:r>
+      <w:r>
+        <w:br w:type="textWrapping"/>
+      </w:r>
+      <w:r>
+        <w:rPr>
+          <w:rStyle w:val="VerbatimChar"/>
+        </w:rPr>
+        <w:t xml:space="preserve">## 5 HELCOM102 HELCOM 11.516667 57.75000   12.58953  3.691312   2.742204</w:t>
+      </w:r>
+      <w:r>
+        <w:br w:type="textWrapping"/>
+      </w:r>
+      <w:r>
+        <w:rPr>
+          <w:rStyle w:val="VerbatimChar"/>
+        </w:rPr>
+        <w:t xml:space="preserve">## 6 HELCOM103 HELCOM 11.525000 57.54998  133.81228 59.721856  23.709027</w:t>
+      </w:r>
+      <w:r>
+        <w:br w:type="textWrapping"/>
+      </w:r>
+      <w:r>
+        <w:rPr>
+          <w:rStyle w:val="VerbatimChar"/>
+        </w:rPr>
+        <w:t xml:space="preserve">##           He           Om Pa          Su      SuDe    AFDW_FT</w:t>
+      </w:r>
+      <w:r>
+        <w:br w:type="textWrapping"/>
+      </w:r>
+      <w:r>
+        <w:rPr>
+          <w:rStyle w:val="VerbatimChar"/>
+        </w:rPr>
+        <w:t xml:space="preserve">## 1 0.07839446 821.24157250 NA  350.158643 80.890008 1336.73465</w:t>
+      </w:r>
+      <w:r>
+        <w:br w:type="textWrapping"/>
+      </w:r>
+      <w:r>
+        <w:rPr>
+          <w:rStyle w:val="VerbatimChar"/>
+        </w:rPr>
+        <w:t xml:space="preserve">## 2         NA 124.07348421 NA 1781.317390  4.048168 2478.42383</w:t>
+      </w:r>
+      <w:r>
+        <w:br w:type="textWrapping"/>
+      </w:r>
+      <w:r>
+        <w:rPr>
+          <w:rStyle w:val="VerbatimChar"/>
+        </w:rPr>
+        <w:t xml:space="preserve">## 3 0.09114153           NA NA    7.189359 25.498937   75.46343</w:t>
+      </w:r>
+      <w:r>
+        <w:br w:type="textWrapping"/>
+      </w:r>
+      <w:r>
+        <w:rPr>
+          <w:rStyle w:val="VerbatimChar"/>
+        </w:rPr>
+        <w:t xml:space="preserve">## 4 0.06051076   0.06344955 NA    2.343839  5.763861   15.28236</w:t>
+      </w:r>
+      <w:r>
+        <w:br w:type="textWrapping"/>
+      </w:r>
+      <w:r>
+        <w:rPr>
+          <w:rStyle w:val="VerbatimChar"/>
+        </w:rPr>
+        <w:t xml:space="preserve">## 5 0.08251468   0.09517433 NA    2.063522  3.914807   12.58953</w:t>
+      </w:r>
+      <w:r>
+        <w:br w:type="textWrapping"/>
+      </w:r>
+      <w:r>
+        <w:rPr>
+          <w:rStyle w:val="VerbatimChar"/>
+        </w:rPr>
+        <w:t xml:space="preserve">## 6 0.14852642   2.04354271 NA   17.123327 31.065997  133.81228</w:t>
       </w:r>
     </w:p>
     <w:p>
@@ -3699,16 +4116,16 @@
         <w:rPr>
           <w:rStyle w:val="VerbatimChar"/>
         </w:rPr>
-        <w:t xml:space="preserve">##     1     2     3     4     5     6     7 </w:t>
-      </w:r>
-      <w:r>
-        <w:br w:type="textWrapping"/>
-      </w:r>
-      <w:r>
-        <w:rPr>
-          <w:rStyle w:val="VerbatimChar"/>
-        </w:rPr>
-        <w:t xml:space="preserve">##    89 17198  7692  4520  3758  2272   212</w:t>
+        <w:t xml:space="preserve">##     0     1     2     3     4     5     6     7 </w:t>
+      </w:r>
+      <w:r>
+        <w:br w:type="textWrapping"/>
+      </w:r>
+      <w:r>
+        <w:rPr>
+          <w:rStyle w:val="VerbatimChar"/>
+        </w:rPr>
+        <w:t xml:space="preserve">##  1104  5211 13999  6506  4198  3475  2336    53</w:t>
       </w:r>
     </w:p>
     <w:p>
@@ -3725,7 +4142,7 @@
               <a:graphicData uri="http://schemas.openxmlformats.org/drawingml/2006/picture">
                 <pic:pic>
                   <pic:nvPicPr>
-                    <pic:cNvPr descr="EmodNetTraits_files/figure-docx/unnamed-chunk-38-1.png" id="0" name="Picture"/>
+                    <pic:cNvPr descr="EmodNetTraits_files/figure-docx/unnamed-chunk-41-1.png" id="0" name="Picture"/>
                     <pic:cNvPicPr>
                       <a:picLocks noChangeArrowheads="1" noChangeAspect="1"/>
                     </pic:cNvPicPr>
@@ -3772,7 +4189,7 @@
               <a:graphicData uri="http://schemas.openxmlformats.org/drawingml/2006/picture">
                 <pic:pic>
                   <pic:nvPicPr>
-                    <pic:cNvPr descr="EmodNetTraits_files/figure-docx/unnamed-chunk-39-1.png" id="0" name="Picture"/>
+                    <pic:cNvPr descr="EmodNetTraits_files/figure-docx/unnamed-chunk-42-1.png" id="0" name="Picture"/>
                     <pic:cNvPicPr>
                       <a:picLocks noChangeArrowheads="1" noChangeAspect="1"/>
                     </pic:cNvPicPr>
@@ -3819,7 +4236,7 @@
               <a:graphicData uri="http://schemas.openxmlformats.org/drawingml/2006/picture">
                 <pic:pic>
                   <pic:nvPicPr>
-                    <pic:cNvPr descr="EmodNetTraits_files/figure-docx/unnamed-chunk-40-1.png" id="0" name="Picture"/>
+                    <pic:cNvPr descr="EmodNetTraits_files/figure-docx/unnamed-chunk-43-1.png" id="0" name="Picture"/>
                     <pic:cNvPicPr>
                       <a:picLocks noChangeArrowheads="1" noChangeAspect="1"/>
                     </pic:cNvPicPr>
@@ -3874,7 +4291,7 @@
               <a:graphicData uri="http://schemas.openxmlformats.org/drawingml/2006/picture">
                 <pic:pic>
                   <pic:nvPicPr>
-                    <pic:cNvPr descr="EmodNetTraits_files/figure-docx/unnamed-chunk-41-1.png" id="0" name="Picture"/>
+                    <pic:cNvPr descr="EmodNetTraits_files/figure-docx/unnamed-chunk-44-1.png" id="0" name="Picture"/>
                     <pic:cNvPicPr>
                       <a:picLocks noChangeArrowheads="1" noChangeAspect="1"/>
                     </pic:cNvPicPr>
@@ -3929,7 +4346,7 @@
               <a:graphicData uri="http://schemas.openxmlformats.org/drawingml/2006/picture">
                 <pic:pic>
                   <pic:nvPicPr>
-                    <pic:cNvPr descr="EmodNetTraits_files/figure-docx/unnamed-chunk-42-1.png" id="0" name="Picture"/>
+                    <pic:cNvPr descr="EmodNetTraits_files/figure-docx/unnamed-chunk-45-1.png" id="0" name="Picture"/>
                     <pic:cNvPicPr>
                       <a:picLocks noChangeArrowheads="1" noChangeAspect="1"/>
                     </pic:cNvPicPr>
@@ -4080,7 +4497,7 @@
     </w:lvl>
   </w:abstractNum>
   <w:abstractNum w:abstractNumId="990">
-    <w:nsid w:val="e64ea749"/>
+    <w:nsid w:val="aaba8e8c"/>
     <w:multiLevelType w:val="multilevel"/>
     <w:lvl w:ilvl="0">
       <w:numFmt w:val="bullet"/>
@@ -4161,7 +4578,7 @@
     </w:lvl>
   </w:abstractNum>
   <w:abstractNum w:abstractNumId="991">
-    <w:nsid w:val="895f6623"/>
+    <w:nsid w:val="2e058999"/>
     <w:multiLevelType w:val="multilevel"/>
     <w:lvl w:ilvl="0">
       <w:numFmt w:val="bullet"/>

</xml_diff>

<commit_message>
Now with consistent mean weights
</commit_message>
<xml_diff>
--- a/EmodNetTraits.docx
+++ b/EmodNetTraits.docx
@@ -408,7 +408,22 @@
         <w:t xml:space="preserve"> </w:t>
       </w:r>
       <w:r>
-        <w:t xml:space="preserve">(the other data sets comprise only densities or just presence/absence). This data is used to estimate mean individual weights of the various species.</w:t>
+        <w:t xml:space="preserve">(the other data sets comprise only densities or just presence/absence). This data is used to estimate mean individual weights of the various species. The file</w:t>
+      </w:r>
+      <w:r>
+        <w:t xml:space="preserve"> </w:t>
+      </w:r>
+      <w:r>
+        <w:rPr>
+          <w:i/>
+        </w:rPr>
+        <w:t xml:space="preserve">occ.csv</w:t>
+      </w:r>
+      <w:r>
+        <w:t xml:space="preserve"> </w:t>
+      </w:r>
+      <w:r>
+        <w:t xml:space="preserve">has been prepared by Olivier Beauchard as part of the EMODNET product on trait types. It contains average density and biomass per taxon and station. Averaging was over time. Some taxa lumping has been done in the preparation of the file, as well as taxonomic checks against WORMS.</w:t>
       </w:r>
     </w:p>
     <w:p>
@@ -437,7 +452,7 @@
         <w:rPr>
           <w:i/>
         </w:rPr>
-        <w:t xml:space="preserve">number /m2</w:t>
+        <w:t xml:space="preserve">number/m2</w:t>
       </w:r>
     </w:p>
     <w:p>
@@ -468,374 +483,79 @@
         <w:rPr>
           <w:rStyle w:val="VerbatimChar"/>
         </w:rPr>
-        <w:t xml:space="preserve">## [1] 10369     6</w:t>
-      </w:r>
-    </w:p>
-    <w:p>
-      <w:pPr>
-        <w:pStyle w:val="SourceCode"/>
-      </w:pPr>
-      <w:r>
-        <w:rPr>
-          <w:rStyle w:val="VerbatimChar"/>
-        </w:rPr>
-        <w:t xml:space="preserve">##   monsterpunt.id        tx      biomass    density      lon      lat</w:t>
-      </w:r>
-      <w:r>
-        <w:br w:type="textWrapping"/>
-      </w:r>
-      <w:r>
-        <w:rPr>
-          <w:rStyle w:val="VerbatimChar"/>
-        </w:rPr>
-        <w:t xml:space="preserve">## 1      BREEVTN02      Abra 8.333333e-05  0.8111111 37.05556 95.05556</w:t>
-      </w:r>
-      <w:r>
-        <w:br w:type="textWrapping"/>
-      </w:r>
-      <w:r>
-        <w:rPr>
-          <w:rStyle w:val="VerbatimChar"/>
-        </w:rPr>
-        <w:t xml:space="preserve">## 2      BREEVTN02 Abra alba 7.369833e-02 58.7722222 37.05556 95.05556</w:t>
+        <w:t xml:space="preserve">## [1] 394   5</w:t>
+      </w:r>
+    </w:p>
+    <w:p>
+      <w:pPr>
+        <w:pStyle w:val="SourceCode"/>
+      </w:pPr>
+      <w:r>
+        <w:rPr>
+          <w:rStyle w:val="VerbatimChar"/>
+        </w:rPr>
+        <w:t xml:space="preserve">##   X                   tax           mw          gmw   n</w:t>
+      </w:r>
+      <w:r>
+        <w:br w:type="textWrapping"/>
+      </w:r>
+      <w:r>
+        <w:rPr>
+          <w:rStyle w:val="VerbatimChar"/>
+        </w:rPr>
+        <w:t xml:space="preserve">## 1 1 Abludomelita obtusata 0.0003002036 0.0003002011  12</w:t>
+      </w:r>
+      <w:r>
+        <w:br w:type="textWrapping"/>
+      </w:r>
+      <w:r>
+        <w:rPr>
+          <w:rStyle w:val="VerbatimChar"/>
+        </w:rPr>
+        <w:t xml:space="preserve">## 2 2             Abra alba 0.0028563437 0.0004744354 425</w:t>
+      </w:r>
+    </w:p>
+    <w:p>
+      <w:pPr>
+        <w:pStyle w:val="Heading3"/>
+      </w:pPr>
+      <w:bookmarkStart w:id="26" w:name="expanding-the-weight-dataset"/>
+      <w:bookmarkEnd w:id="26"/>
+      <w:r>
+        <w:t xml:space="preserve">Expanding the weight dataset</w:t>
+      </w:r>
+    </w:p>
+    <w:p>
+      <w:pPr>
+        <w:pStyle w:val="FirstParagraph"/>
+      </w:pPr>
+      <w:r>
+        <w:t xml:space="preserve">Next we estimate mean weights on species level, on genus level, on the family level, and on the level of order and bind all in one data.frame(</w:t>
+      </w:r>
+      <w:r>
+        <w:rPr>
+          <w:i/>
+        </w:rPr>
+        <w:t xml:space="preserve">mws</w:t>
+      </w:r>
+      <w:r>
+        <w:t xml:space="preserve">).</w:t>
+      </w:r>
+    </w:p>
+    <w:p>
+      <w:pPr>
+        <w:pStyle w:val="BodyText"/>
+      </w:pPr>
+      <w:r>
+        <w:t xml:space="preserve">The total number of weight values thus obtained is 873, of which 394 are estimated at species level, 280 at genus level, 156 at family level, and and 43 at level or order.</w:t>
       </w:r>
     </w:p>
     <w:p>
       <w:pPr>
         <w:pStyle w:val="Heading2"/>
       </w:pPr>
-      <w:bookmarkStart w:id="26" w:name="species-body-mass"/>
-      <w:bookmarkEnd w:id="26"/>
-      <w:r>
-        <w:t xml:space="preserve">Species body mass</w:t>
-      </w:r>
-    </w:p>
-    <w:p>
-      <w:pPr>
-        <w:pStyle w:val="FirstParagraph"/>
-      </w:pPr>
-      <w:r>
-        <w:t xml:space="preserve">There are two biomass data sets. The first data set was prepared by Olivier Beauchard; it contains the body mass in ash-free dry weight.</w:t>
-      </w:r>
-    </w:p>
-    <w:p>
-      <w:pPr>
-        <w:pStyle w:val="SourceCode"/>
-      </w:pPr>
-      <w:r>
-        <w:rPr>
-          <w:rStyle w:val="VerbatimChar"/>
-        </w:rPr>
-        <w:t xml:space="preserve">## </w:t>
-      </w:r>
-      <w:r>
-        <w:br w:type="textWrapping"/>
-      </w:r>
-      <w:r>
-        <w:rPr>
-          <w:rStyle w:val="VerbatimChar"/>
-        </w:rPr>
-        <w:t xml:space="preserve">## dimension and first part of the data set :</w:t>
-      </w:r>
-    </w:p>
-    <w:p>
-      <w:pPr>
-        <w:pStyle w:val="SourceCode"/>
-      </w:pPr>
-      <w:r>
-        <w:rPr>
-          <w:rStyle w:val="VerbatimChar"/>
-        </w:rPr>
-        <w:t xml:space="preserve">## [1] 385   2</w:t>
-      </w:r>
-    </w:p>
-    <w:p>
-      <w:pPr>
-        <w:pStyle w:val="SourceCode"/>
-      </w:pPr>
-      <w:r>
-        <w:rPr>
-          <w:rStyle w:val="VerbatimChar"/>
-        </w:rPr>
-        <w:t xml:space="preserve">##                      tx BodyMassAFWD</w:t>
-      </w:r>
-      <w:r>
-        <w:br w:type="textWrapping"/>
-      </w:r>
-      <w:r>
-        <w:rPr>
-          <w:rStyle w:val="VerbatimChar"/>
-        </w:rPr>
-        <w:t xml:space="preserve">## 1 Abludomelita obtusata     0.000314</w:t>
-      </w:r>
-      <w:r>
-        <w:br w:type="textWrapping"/>
-      </w:r>
-      <w:r>
-        <w:rPr>
-          <w:rStyle w:val="VerbatimChar"/>
-        </w:rPr>
-        <w:t xml:space="preserve">## 2             Abra alba     0.010100</w:t>
-      </w:r>
-    </w:p>
-    <w:p>
-      <w:pPr>
-        <w:pStyle w:val="FirstParagraph"/>
-      </w:pPr>
-      <w:r>
-        <w:t xml:space="preserve">Another dataset was derived from the MWTL data series by Peter Herman; it contains both the mean weight (</w:t>
-      </w:r>
-      <w:r>
-        <w:rPr>
-          <w:i/>
-        </w:rPr>
-        <w:t xml:space="preserve">mw</w:t>
-      </w:r>
-      <w:r>
-        <w:t xml:space="preserve">) and geometric mean weight (</w:t>
-      </w:r>
-      <w:r>
-        <w:rPr>
-          <w:i/>
-        </w:rPr>
-        <w:t xml:space="preserve">gmw</w:t>
-      </w:r>
-      <w:r>
-        <w:t xml:space="preserve">), in ash-free dry weight, and the number of instances on which this was determined (</w:t>
-      </w:r>
-      <w:r>
-        <w:rPr>
-          <w:i/>
-        </w:rPr>
-        <w:t xml:space="preserve">n</w:t>
-      </w:r>
-      <w:r>
-        <w:t xml:space="preserve">).</w:t>
-      </w:r>
-    </w:p>
-    <w:p>
-      <w:pPr>
-        <w:pStyle w:val="SourceCode"/>
-      </w:pPr>
-      <w:r>
-        <w:rPr>
-          <w:rStyle w:val="VerbatimChar"/>
-        </w:rPr>
-        <w:t xml:space="preserve">## </w:t>
-      </w:r>
-      <w:r>
-        <w:br w:type="textWrapping"/>
-      </w:r>
-      <w:r>
-        <w:rPr>
-          <w:rStyle w:val="VerbatimChar"/>
-        </w:rPr>
-        <w:t xml:space="preserve">## dimension and first part of the data set :</w:t>
-      </w:r>
-    </w:p>
-    <w:p>
-      <w:pPr>
-        <w:pStyle w:val="SourceCode"/>
-      </w:pPr>
-      <w:r>
-        <w:rPr>
-          <w:rStyle w:val="VerbatimChar"/>
-        </w:rPr>
-        <w:t xml:space="preserve">## [1] 605   5</w:t>
-      </w:r>
-    </w:p>
-    <w:p>
-      <w:pPr>
-        <w:pStyle w:val="SourceCode"/>
-      </w:pPr>
-      <w:r>
-        <w:rPr>
-          <w:rStyle w:val="VerbatimChar"/>
-        </w:rPr>
-        <w:t xml:space="preserve">##   X               species           mw          gmw  n</w:t>
-      </w:r>
-      <w:r>
-        <w:br w:type="textWrapping"/>
-      </w:r>
-      <w:r>
-        <w:rPr>
-          <w:rStyle w:val="VerbatimChar"/>
-        </w:rPr>
-        <w:t xml:space="preserve">## 1 1 Abludomelita obtusata 0.0003007284 0.0003007279 12</w:t>
-      </w:r>
-      <w:r>
-        <w:br w:type="textWrapping"/>
-      </w:r>
-      <w:r>
-        <w:rPr>
-          <w:rStyle w:val="VerbatimChar"/>
-        </w:rPr>
-        <w:t xml:space="preserve">## 2 2                  Abra 0.0003744496 0.0001958083  7</w:t>
-      </w:r>
-    </w:p>
-    <w:p>
-      <w:pPr>
-        <w:pStyle w:val="Heading3"/>
-      </w:pPr>
-      <w:bookmarkStart w:id="27" w:name="checking-consistency-in-weight-data"/>
+      <w:bookmarkStart w:id="27" w:name="feedingtypes"/>
       <w:bookmarkEnd w:id="27"/>
-      <w:r>
-        <w:t xml:space="preserve">Checking consistency in weight data</w:t>
-      </w:r>
-    </w:p>
-    <w:p>
-      <w:pPr>
-        <w:pStyle w:val="FirstParagraph"/>
-      </w:pPr>
-      <w:r>
-        <w:t xml:space="preserve">Both data sets contain species weights that are not present in the other data set, so they are merged.</w:t>
-      </w:r>
-      <w:r>
-        <w:t xml:space="preserve"> </w:t>
-      </w:r>
-      <w:r>
-        <w:t xml:space="preserve">First it is checked if the data are compatible.</w:t>
-      </w:r>
-    </w:p>
-    <w:p>
-      <w:pPr>
-        <w:pStyle w:val="SourceCode"/>
-      </w:pPr>
-      <w:r>
-        <w:rPr>
-          <w:rStyle w:val="VerbatimChar"/>
-        </w:rPr>
-        <w:t xml:space="preserve">## number of species in first dataset absent in second:  37</w:t>
-      </w:r>
-    </w:p>
-    <w:p>
-      <w:pPr>
-        <w:pStyle w:val="SourceCode"/>
-      </w:pPr>
-      <w:r>
-        <w:rPr>
-          <w:rStyle w:val="VerbatimChar"/>
-        </w:rPr>
-        <w:t xml:space="preserve">## number of species in second dataset absent in first:  257</w:t>
-      </w:r>
-    </w:p>
-    <w:p>
-      <w:pPr>
-        <w:pStyle w:val="SourceCode"/>
-      </w:pPr>
-      <w:r>
-        <w:rPr>
-          <w:rStyle w:val="VerbatimChar"/>
-        </w:rPr>
-        <w:t xml:space="preserve">## number of species in common:  348</w:t>
-      </w:r>
-    </w:p>
-    <w:p>
-      <w:pPr>
-        <w:pStyle w:val="FirstParagraph"/>
-      </w:pPr>
-      <w:r>
-        <w:drawing>
-          <wp:inline>
-            <wp:extent cx="3696101" cy="3696101"/>
-            <wp:effectExtent b="0" l="0" r="0" t="0"/>
-            <wp:docPr descr="" id="1" name="Picture"/>
-            <a:graphic>
-              <a:graphicData uri="http://schemas.openxmlformats.org/drawingml/2006/picture">
-                <pic:pic>
-                  <pic:nvPicPr>
-                    <pic:cNvPr descr="EmodNetTraits_files/figure-docx/unnamed-chunk-5-1.png" id="0" name="Picture"/>
-                    <pic:cNvPicPr>
-                      <a:picLocks noChangeArrowheads="1" noChangeAspect="1"/>
-                    </pic:cNvPicPr>
-                  </pic:nvPicPr>
-                  <pic:blipFill>
-                    <a:blip r:embed="rId28"/>
-                    <a:stretch>
-                      <a:fillRect/>
-                    </a:stretch>
-                  </pic:blipFill>
-                  <pic:spPr bwMode="auto">
-                    <a:xfrm>
-                      <a:off x="0" y="0"/>
-                      <a:ext cx="3696101" cy="3696101"/>
-                    </a:xfrm>
-                    <a:prstGeom prst="rect">
-                      <a:avLst/>
-                    </a:prstGeom>
-                    <a:noFill/>
-                    <a:ln w="9525">
-                      <a:noFill/>
-                      <a:headEnd/>
-                      <a:tailEnd/>
-                    </a:ln>
-                  </pic:spPr>
-                </pic:pic>
-              </a:graphicData>
-            </a:graphic>
-          </wp:inline>
-        </w:drawing>
-      </w:r>
-    </w:p>
-    <w:p>
-      <w:pPr>
-        <w:pStyle w:val="Heading3"/>
-      </w:pPr>
-      <w:bookmarkStart w:id="29" w:name="combining-the-two-weight-datasets."/>
-      <w:bookmarkEnd w:id="29"/>
-      <w:r>
-        <w:t xml:space="preserve">Combining the two weight datasets.</w:t>
-      </w:r>
-    </w:p>
-    <w:p>
-      <w:pPr>
-        <w:pStyle w:val="FirstParagraph"/>
-      </w:pPr>
-      <w:r>
-        <w:t xml:space="preserve">We combine both data sets and add the taxonomic tree by merging the data with the taxon data.</w:t>
-      </w:r>
-    </w:p>
-    <w:p>
-      <w:pPr>
-        <w:pStyle w:val="Heading3"/>
-      </w:pPr>
-      <w:bookmarkStart w:id="30" w:name="expanding-the-weight-dataset"/>
-      <w:bookmarkEnd w:id="30"/>
-      <w:r>
-        <w:t xml:space="preserve">Expanding the weight dataset</w:t>
-      </w:r>
-    </w:p>
-    <w:p>
-      <w:pPr>
-        <w:pStyle w:val="FirstParagraph"/>
-      </w:pPr>
-      <w:r>
-        <w:t xml:space="preserve">Next we estimate mean weights on species level, on genus level, on the family level, and on the level of order and bind all in one data.frame(</w:t>
-      </w:r>
-      <w:r>
-        <w:rPr>
-          <w:i/>
-        </w:rPr>
-        <w:t xml:space="preserve">mws</w:t>
-      </w:r>
-      <w:r>
-        <w:t xml:space="preserve">).</w:t>
-      </w:r>
-    </w:p>
-    <w:p>
-      <w:pPr>
-        <w:pStyle w:val="BodyText"/>
-      </w:pPr>
-      <w:r>
-        <w:t xml:space="preserve">The total number of weight values thus obtained is 1188, of which 642 are estimated at species level, 318 at genus level, 176 at family level, and and 52 at level or order.</w:t>
-      </w:r>
-    </w:p>
-    <w:p>
-      <w:pPr>
-        <w:pStyle w:val="Heading2"/>
-      </w:pPr>
-      <w:bookmarkStart w:id="31" w:name="feedingtypes"/>
-      <w:bookmarkEnd w:id="31"/>
       <w:r>
         <w:t xml:space="preserve">FeedingTypes</w:t>
       </w:r>
@@ -1098,8 +818,8 @@
       <w:pPr>
         <w:pStyle w:val="Heading3"/>
       </w:pPr>
-      <w:bookmarkStart w:id="32" w:name="feeding-types-on-higher-taxonomic-levels"/>
-      <w:bookmarkEnd w:id="32"/>
+      <w:bookmarkStart w:id="28" w:name="feeding-types-on-higher-taxonomic-levels"/>
+      <w:bookmarkEnd w:id="28"/>
       <w:r>
         <w:t xml:space="preserve">Feeding types on higher taxonomic levels</w:t>
       </w:r>
@@ -1153,8 +873,8 @@
       <w:pPr>
         <w:pStyle w:val="Heading2"/>
       </w:pPr>
-      <w:bookmarkStart w:id="33" w:name="life-history-traits"/>
-      <w:bookmarkEnd w:id="33"/>
+      <w:bookmarkStart w:id="29" w:name="life-history-traits"/>
+      <w:bookmarkEnd w:id="29"/>
       <w:r>
         <w:t xml:space="preserve">life history traits</w:t>
       </w:r>
@@ -1706,8 +1426,8 @@
       <w:pPr>
         <w:pStyle w:val="Heading2"/>
       </w:pPr>
-      <w:bookmarkStart w:id="34" w:name="the-density-data"/>
-      <w:bookmarkEnd w:id="34"/>
+      <w:bookmarkStart w:id="30" w:name="the-density-data"/>
+      <w:bookmarkEnd w:id="30"/>
       <w:r>
         <w:t xml:space="preserve">The density data</w:t>
       </w:r>
@@ -1867,8 +1587,8 @@
       <w:pPr>
         <w:pStyle w:val="Heading1"/>
       </w:pPr>
-      <w:bookmarkStart w:id="35" w:name="a-look-at-the-data"/>
-      <w:bookmarkEnd w:id="35"/>
+      <w:bookmarkStart w:id="31" w:name="a-look-at-the-data"/>
+      <w:bookmarkEnd w:id="31"/>
       <w:r>
         <w:t xml:space="preserve">A look at the data</w:t>
       </w:r>
@@ -2013,13 +1733,13 @@
               <a:graphicData uri="http://schemas.openxmlformats.org/drawingml/2006/picture">
                 <pic:pic>
                   <pic:nvPicPr>
-                    <pic:cNvPr descr="EmodNetTraits_files/figure-docx/unnamed-chunk-16-1.png" id="0" name="Picture"/>
+                    <pic:cNvPr descr="EmodNetTraits_files/figure-docx/unnamed-chunk-12-1.png" id="0" name="Picture"/>
                     <pic:cNvPicPr>
                       <a:picLocks noChangeArrowheads="1" noChangeAspect="1"/>
                     </pic:cNvPicPr>
                   </pic:nvPicPr>
                   <pic:blipFill>
-                    <a:blip r:embed="rId36"/>
+                    <a:blip r:embed="rId32"/>
                     <a:stretch>
                       <a:fillRect/>
                     </a:stretch>
@@ -2060,13 +1780,13 @@
               <a:graphicData uri="http://schemas.openxmlformats.org/drawingml/2006/picture">
                 <pic:pic>
                   <pic:nvPicPr>
-                    <pic:cNvPr descr="EmodNetTraits_files/figure-docx/unnamed-chunk-17-1.png" id="0" name="Picture"/>
+                    <pic:cNvPr descr="EmodNetTraits_files/figure-docx/unnamed-chunk-13-1.png" id="0" name="Picture"/>
                     <pic:cNvPicPr>
                       <a:picLocks noChangeArrowheads="1" noChangeAspect="1"/>
                     </pic:cNvPicPr>
                   </pic:nvPicPr>
                   <pic:blipFill>
-                    <a:blip r:embed="rId37"/>
+                    <a:blip r:embed="rId33"/>
                     <a:stretch>
                       <a:fillRect/>
                     </a:stretch>
@@ -2097,10 +1817,564 @@
       <w:pPr>
         <w:pStyle w:val="Heading1"/>
       </w:pPr>
-      <w:bookmarkStart w:id="38" w:name="adding-individual-weights-and-traits-to-density-data"/>
+      <w:bookmarkStart w:id="34" w:name="adding-individual-weights-and-traits-to-density-data"/>
+      <w:bookmarkEnd w:id="34"/>
+      <w:r>
+        <w:t xml:space="preserve">Adding individual weights and traits to density data</w:t>
+      </w:r>
+    </w:p>
+    <w:p>
+      <w:pPr>
+        <w:pStyle w:val="FirstParagraph"/>
+      </w:pPr>
+      <w:r>
+        <w:t xml:space="preserve">Weights and trait information is not available for all species, even after determining this information on genus and familiy level.</w:t>
+      </w:r>
+      <w:r>
+        <w:t xml:space="preserve"> </w:t>
+      </w:r>
+      <w:r>
+        <w:t xml:space="preserve">We create data sets that remove the species that do not have all information.</w:t>
+      </w:r>
+      <w:r>
+        <w:t xml:space="preserve"> </w:t>
+      </w:r>
+      <w:r>
+        <w:t xml:space="preserve">We then calculate total density on this reduced data set and see what fraction of total density we obtain.</w:t>
+      </w:r>
+    </w:p>
+    <w:p>
+      <w:pPr>
+        <w:pStyle w:val="BodyText"/>
+      </w:pPr>
+      <w:r>
+        <w:t xml:space="preserve">First the required taxonomic information is added to the density list:</w:t>
+      </w:r>
+    </w:p>
+    <w:p>
+      <w:pPr>
+        <w:pStyle w:val="SourceCode"/>
+      </w:pPr>
+      <w:r>
+        <w:rPr>
+          <w:rStyle w:val="VerbatimChar"/>
+        </w:rPr>
+        <w:t xml:space="preserve">## integer(0)</w:t>
+      </w:r>
+    </w:p>
+    <w:p>
+      <w:pPr>
+        <w:pStyle w:val="FirstParagraph"/>
+      </w:pPr>
+      <w:r>
+        <w:t xml:space="preserve">To merge density data with the other data sets, a function is created.</w:t>
+      </w:r>
+    </w:p>
+    <w:p>
+      <w:pPr>
+        <w:pStyle w:val="Heading2"/>
+      </w:pPr>
+      <w:bookmarkStart w:id="35" w:name="merging-density-and-weights"/>
+      <w:bookmarkEnd w:id="35"/>
+      <w:r>
+        <w:t xml:space="preserve">Merging density and weights</w:t>
+      </w:r>
+    </w:p>
+    <w:p>
+      <w:pPr>
+        <w:pStyle w:val="FirstParagraph"/>
+      </w:pPr>
+      <w:r>
+        <w:t xml:space="preserve">The fraction of data for which individual weight could be estimated = 0.8758442.</w:t>
+      </w:r>
+    </w:p>
+    <w:p>
+      <w:pPr>
+        <w:pStyle w:val="BodyText"/>
+      </w:pPr>
+      <w:r>
+        <w:t xml:space="preserve">The type of organisms for which the information is lacking belong to the phyla:</w:t>
+      </w:r>
+    </w:p>
+    <w:p>
+      <w:pPr>
+        <w:pStyle w:val="SourceCode"/>
+      </w:pPr>
+      <w:r>
+        <w:rPr>
+          <w:rStyle w:val="VerbatimChar"/>
+        </w:rPr>
+        <w:t xml:space="preserve">## </w:t>
+      </w:r>
+      <w:r>
+        <w:br w:type="textWrapping"/>
+      </w:r>
+      <w:r>
+        <w:rPr>
+          <w:rStyle w:val="VerbatimChar"/>
+        </w:rPr>
+        <w:t xml:space="preserve">##        Cnidaria        Mollusca        Chordata        Annelida </w:t>
+      </w:r>
+      <w:r>
+        <w:br w:type="textWrapping"/>
+      </w:r>
+      <w:r>
+        <w:rPr>
+          <w:rStyle w:val="VerbatimChar"/>
+        </w:rPr>
+        <w:t xml:space="preserve">##           34134           26415           10237           10028 </w:t>
+      </w:r>
+      <w:r>
+        <w:br w:type="textWrapping"/>
+      </w:r>
+      <w:r>
+        <w:rPr>
+          <w:rStyle w:val="VerbatimChar"/>
+        </w:rPr>
+        <w:t xml:space="preserve">##   Echinodermata         Bryozoa      Arthropoda       Sipuncula </w:t>
+      </w:r>
+      <w:r>
+        <w:br w:type="textWrapping"/>
+      </w:r>
+      <w:r>
+        <w:rPr>
+          <w:rStyle w:val="VerbatimChar"/>
+        </w:rPr>
+        <w:t xml:space="preserve">##            9953            9538            9340            7669 </w:t>
+      </w:r>
+      <w:r>
+        <w:br w:type="textWrapping"/>
+      </w:r>
+      <w:r>
+        <w:rPr>
+          <w:rStyle w:val="VerbatimChar"/>
+        </w:rPr>
+        <w:t xml:space="preserve">##        Porifera        Nemertea  Cephalorhyncha Platyhelminthes </w:t>
+      </w:r>
+      <w:r>
+        <w:br w:type="textWrapping"/>
+      </w:r>
+      <w:r>
+        <w:rPr>
+          <w:rStyle w:val="VerbatimChar"/>
+        </w:rPr>
+        <w:t xml:space="preserve">##            5996            2787            2546            2437 </w:t>
+      </w:r>
+      <w:r>
+        <w:br w:type="textWrapping"/>
+      </w:r>
+      <w:r>
+        <w:rPr>
+          <w:rStyle w:val="VerbatimChar"/>
+        </w:rPr>
+        <w:t xml:space="preserve">##      Rhodophyta      Ciliophora      Entoprocta    Foraminifera </w:t>
+      </w:r>
+      <w:r>
+        <w:br w:type="textWrapping"/>
+      </w:r>
+      <w:r>
+        <w:rPr>
+          <w:rStyle w:val="VerbatimChar"/>
+        </w:rPr>
+        <w:t xml:space="preserve">##            1568            1394            1347             483 </w:t>
+      </w:r>
+      <w:r>
+        <w:br w:type="textWrapping"/>
+      </w:r>
+      <w:r>
+        <w:rPr>
+          <w:rStyle w:val="VerbatimChar"/>
+        </w:rPr>
+        <w:t xml:space="preserve">##                    Hemichordata    Chaetognatha     Brachiopoda </w:t>
+      </w:r>
+      <w:r>
+        <w:br w:type="textWrapping"/>
+      </w:r>
+      <w:r>
+        <w:rPr>
+          <w:rStyle w:val="VerbatimChar"/>
+        </w:rPr>
+        <w:t xml:space="preserve">##             347             182             136             134 </w:t>
+      </w:r>
+      <w:r>
+        <w:br w:type="textWrapping"/>
+      </w:r>
+      <w:r>
+        <w:rPr>
+          <w:rStyle w:val="VerbatimChar"/>
+        </w:rPr>
+        <w:t xml:space="preserve">##    Gastrotricha       Phoronida      Tardigrada     Chlorophyta </w:t>
+      </w:r>
+      <w:r>
+        <w:br w:type="textWrapping"/>
+      </w:r>
+      <w:r>
+        <w:rPr>
+          <w:rStyle w:val="VerbatimChar"/>
+        </w:rPr>
+        <w:t xml:space="preserve">##             101              95              46              38 </w:t>
+      </w:r>
+      <w:r>
+        <w:br w:type="textWrapping"/>
+      </w:r>
+      <w:r>
+        <w:rPr>
+          <w:rStyle w:val="VerbatimChar"/>
+        </w:rPr>
+        <w:t xml:space="preserve">##    Nematomorpha      Ochrophyta Xenacoelomorpha    Tracheophyta </w:t>
+      </w:r>
+      <w:r>
+        <w:br w:type="textWrapping"/>
+      </w:r>
+      <w:r>
+        <w:rPr>
+          <w:rStyle w:val="VerbatimChar"/>
+        </w:rPr>
+        <w:t xml:space="preserve">##              25              25              14               8 </w:t>
+      </w:r>
+      <w:r>
+        <w:br w:type="textWrapping"/>
+      </w:r>
+      <w:r>
+        <w:rPr>
+          <w:rStyle w:val="VerbatimChar"/>
+        </w:rPr>
+        <w:t xml:space="preserve">##        Nematoda  Acanthocephala         Myzozoa </w:t>
+      </w:r>
+      <w:r>
+        <w:br w:type="textWrapping"/>
+      </w:r>
+      <w:r>
+        <w:rPr>
+          <w:rStyle w:val="VerbatimChar"/>
+        </w:rPr>
+        <w:t xml:space="preserve">##               6               4               1</w:t>
+      </w:r>
+    </w:p>
+    <w:p>
+      <w:pPr>
+        <w:pStyle w:val="FirstParagraph"/>
+      </w:pPr>
+      <w:r>
+        <w:t xml:space="preserve">Many of these phyla are small organisms (Tardigrada, Foraminifera,…), so the biomass that is not taken into account is probably limited.</w:t>
+      </w:r>
+    </w:p>
+    <w:p>
+      <w:pPr>
+        <w:pStyle w:val="Heading2"/>
+      </w:pPr>
+      <w:bookmarkStart w:id="36" w:name="merging-density-and-traits"/>
+      <w:bookmarkEnd w:id="36"/>
+      <w:r>
+        <w:t xml:space="preserve">Merging density and traits</w:t>
+      </w:r>
+    </w:p>
+    <w:p>
+      <w:pPr>
+        <w:pStyle w:val="FirstParagraph"/>
+      </w:pPr>
+      <w:r>
+        <w:t xml:space="preserve">The fraction of data for which traits could be estimated = 0.8451735</w:t>
+      </w:r>
+      <w:r>
+        <w:t xml:space="preserve"> </w:t>
+      </w:r>
+      <w:r>
+        <w:t xml:space="preserve">The unclassified organisms belong to:</w:t>
+      </w:r>
+    </w:p>
+    <w:p>
+      <w:pPr>
+        <w:pStyle w:val="SourceCode"/>
+      </w:pPr>
+      <w:r>
+        <w:rPr>
+          <w:rStyle w:val="VerbatimChar"/>
+        </w:rPr>
+        <w:t xml:space="preserve">## </w:t>
+      </w:r>
+      <w:r>
+        <w:br w:type="textWrapping"/>
+      </w:r>
+      <w:r>
+        <w:rPr>
+          <w:rStyle w:val="VerbatimChar"/>
+        </w:rPr>
+        <w:t xml:space="preserve">##         Bryozoa        Mollusca        Cnidaria      Arthropoda </w:t>
+      </w:r>
+      <w:r>
+        <w:br w:type="textWrapping"/>
+      </w:r>
+      <w:r>
+        <w:rPr>
+          <w:rStyle w:val="VerbatimChar"/>
+        </w:rPr>
+        <w:t xml:space="preserve">##           66661           30504           25460           11490 </w:t>
+      </w:r>
+      <w:r>
+        <w:br w:type="textWrapping"/>
+      </w:r>
+      <w:r>
+        <w:rPr>
+          <w:rStyle w:val="VerbatimChar"/>
+        </w:rPr>
+        <w:t xml:space="preserve">##        Chordata       Sipuncula        Annelida   Echinodermata </w:t>
+      </w:r>
+      <w:r>
+        <w:br w:type="textWrapping"/>
+      </w:r>
+      <w:r>
+        <w:rPr>
+          <w:rStyle w:val="VerbatimChar"/>
+        </w:rPr>
+        <w:t xml:space="preserve">##            8566            7000            6579            5512 </w:t>
+      </w:r>
+      <w:r>
+        <w:br w:type="textWrapping"/>
+      </w:r>
+      <w:r>
+        <w:rPr>
+          <w:rStyle w:val="VerbatimChar"/>
+        </w:rPr>
+        <w:t xml:space="preserve">##        Porifera  Cephalorhyncha      Ciliophora        Nemertea </w:t>
+      </w:r>
+      <w:r>
+        <w:br w:type="textWrapping"/>
+      </w:r>
+      <w:r>
+        <w:rPr>
+          <w:rStyle w:val="VerbatimChar"/>
+        </w:rPr>
+        <w:t xml:space="preserve">##            3262            2505            1394             708 </w:t>
+      </w:r>
+      <w:r>
+        <w:br w:type="textWrapping"/>
+      </w:r>
+      <w:r>
+        <w:rPr>
+          <w:rStyle w:val="VerbatimChar"/>
+        </w:rPr>
+        <w:t xml:space="preserve">##    Foraminifera      Rhodophyta Platyhelminthes    Hemichordata </w:t>
+      </w:r>
+      <w:r>
+        <w:br w:type="textWrapping"/>
+      </w:r>
+      <w:r>
+        <w:rPr>
+          <w:rStyle w:val="VerbatimChar"/>
+        </w:rPr>
+        <w:t xml:space="preserve">##             342             341             177             123 </w:t>
+      </w:r>
+      <w:r>
+        <w:br w:type="textWrapping"/>
+      </w:r>
+      <w:r>
+        <w:rPr>
+          <w:rStyle w:val="VerbatimChar"/>
+        </w:rPr>
+        <w:t xml:space="preserve">##     Brachiopoda    Chaetognatha     Chlorophyta      Ochrophyta </w:t>
+      </w:r>
+      <w:r>
+        <w:br w:type="textWrapping"/>
+      </w:r>
+      <w:r>
+        <w:rPr>
+          <w:rStyle w:val="VerbatimChar"/>
+        </w:rPr>
+        <w:t xml:space="preserve">##             107              85              38              24 </w:t>
+      </w:r>
+      <w:r>
+        <w:br w:type="textWrapping"/>
+      </w:r>
+      <w:r>
+        <w:rPr>
+          <w:rStyle w:val="VerbatimChar"/>
+        </w:rPr>
+        <w:t xml:space="preserve">##        Nematoda    Tracheophyta         Myzozoa </w:t>
+      </w:r>
+      <w:r>
+        <w:br w:type="textWrapping"/>
+      </w:r>
+      <w:r>
+        <w:rPr>
+          <w:rStyle w:val="VerbatimChar"/>
+        </w:rPr>
+        <w:t xml:space="preserve">##               5               2               1</w:t>
+      </w:r>
+    </w:p>
+    <w:p>
+      <w:pPr>
+        <w:pStyle w:val="Heading2"/>
+      </w:pPr>
+      <w:bookmarkStart w:id="37" w:name="merging-density-and-feeding-types"/>
+      <w:bookmarkEnd w:id="37"/>
+      <w:r>
+        <w:t xml:space="preserve">Merging density and feeding types</w:t>
+      </w:r>
+    </w:p>
+    <w:p>
+      <w:pPr>
+        <w:pStyle w:val="FirstParagraph"/>
+      </w:pPr>
+      <w:r>
+        <w:t xml:space="preserve">The fraction of data for which feeding types could be estimated = 0.8743257</w:t>
+      </w:r>
+      <w:r>
+        <w:t xml:space="preserve"> </w:t>
+      </w:r>
+      <w:r>
+        <w:t xml:space="preserve">The unclassified organisms belong to:</w:t>
+      </w:r>
+    </w:p>
+    <w:p>
+      <w:pPr>
+        <w:pStyle w:val="SourceCode"/>
+      </w:pPr>
+      <w:r>
+        <w:rPr>
+          <w:rStyle w:val="VerbatimChar"/>
+        </w:rPr>
+        <w:t xml:space="preserve">## </w:t>
+      </w:r>
+      <w:r>
+        <w:br w:type="textWrapping"/>
+      </w:r>
+      <w:r>
+        <w:rPr>
+          <w:rStyle w:val="VerbatimChar"/>
+        </w:rPr>
+        <w:t xml:space="preserve">##         Bryozoa        Cnidaria        Mollusca        Chordata </w:t>
+      </w:r>
+      <w:r>
+        <w:br w:type="textWrapping"/>
+      </w:r>
+      <w:r>
+        <w:rPr>
+          <w:rStyle w:val="VerbatimChar"/>
+        </w:rPr>
+        <w:t xml:space="preserve">##           66661           25460           11121            8566 </w:t>
+      </w:r>
+      <w:r>
+        <w:br w:type="textWrapping"/>
+      </w:r>
+      <w:r>
+        <w:rPr>
+          <w:rStyle w:val="VerbatimChar"/>
+        </w:rPr>
+        <w:t xml:space="preserve">##       Sipuncula        Annelida        Porifera      Arthropoda </w:t>
+      </w:r>
+      <w:r>
+        <w:br w:type="textWrapping"/>
+      </w:r>
+      <w:r>
+        <w:rPr>
+          <w:rStyle w:val="VerbatimChar"/>
+        </w:rPr>
+        <w:t xml:space="preserve">##            7000            6579            3262            3086 </w:t>
+      </w:r>
+      <w:r>
+        <w:br w:type="textWrapping"/>
+      </w:r>
+      <w:r>
+        <w:rPr>
+          <w:rStyle w:val="VerbatimChar"/>
+        </w:rPr>
+        <w:t xml:space="preserve">##  Cephalorhyncha      Ciliophora   Echinodermata        Nemertea </w:t>
+      </w:r>
+      <w:r>
+        <w:br w:type="textWrapping"/>
+      </w:r>
+      <w:r>
+        <w:rPr>
+          <w:rStyle w:val="VerbatimChar"/>
+        </w:rPr>
+        <w:t xml:space="preserve">##            2505            1394            1123             708 </w:t>
+      </w:r>
+      <w:r>
+        <w:br w:type="textWrapping"/>
+      </w:r>
+      <w:r>
+        <w:rPr>
+          <w:rStyle w:val="VerbatimChar"/>
+        </w:rPr>
+        <w:t xml:space="preserve">##    Foraminifera      Rhodophyta Platyhelminthes    Hemichordata </w:t>
+      </w:r>
+      <w:r>
+        <w:br w:type="textWrapping"/>
+      </w:r>
+      <w:r>
+        <w:rPr>
+          <w:rStyle w:val="VerbatimChar"/>
+        </w:rPr>
+        <w:t xml:space="preserve">##             342             341             177             123 </w:t>
+      </w:r>
+      <w:r>
+        <w:br w:type="textWrapping"/>
+      </w:r>
+      <w:r>
+        <w:rPr>
+          <w:rStyle w:val="VerbatimChar"/>
+        </w:rPr>
+        <w:t xml:space="preserve">##     Brachiopoda    Chaetognatha     Chlorophyta      Ochrophyta </w:t>
+      </w:r>
+      <w:r>
+        <w:br w:type="textWrapping"/>
+      </w:r>
+      <w:r>
+        <w:rPr>
+          <w:rStyle w:val="VerbatimChar"/>
+        </w:rPr>
+        <w:t xml:space="preserve">##             107              85              38              24 </w:t>
+      </w:r>
+      <w:r>
+        <w:br w:type="textWrapping"/>
+      </w:r>
+      <w:r>
+        <w:rPr>
+          <w:rStyle w:val="VerbatimChar"/>
+        </w:rPr>
+        <w:t xml:space="preserve">##        Nematoda    Tracheophyta         Myzozoa </w:t>
+      </w:r>
+      <w:r>
+        <w:br w:type="textWrapping"/>
+      </w:r>
+      <w:r>
+        <w:rPr>
+          <w:rStyle w:val="VerbatimChar"/>
+        </w:rPr>
+        <w:t xml:space="preserve">##               5               2               1</w:t>
+      </w:r>
+    </w:p>
+    <w:p>
+      <w:pPr>
+        <w:pStyle w:val="Heading2"/>
+      </w:pPr>
+      <w:bookmarkStart w:id="38" w:name="data-for-estimating-bioturbation-potential"/>
       <w:bookmarkEnd w:id="38"/>
       <w:r>
-        <w:t xml:space="preserve">Adding individual weights and traits to density data</w:t>
+        <w:t xml:space="preserve">Data for estimating bioturbation potential</w:t>
+      </w:r>
+    </w:p>
+    <w:p>
+      <w:pPr>
+        <w:pStyle w:val="SourceCode"/>
+      </w:pPr>
+      <w:r>
+        <w:rPr>
+          <w:rStyle w:val="VerbatimChar"/>
+        </w:rPr>
+        <w:t xml:space="preserve">## [1] 880265     23</w:t>
+      </w:r>
+    </w:p>
+    <w:p>
+      <w:pPr>
+        <w:pStyle w:val="SourceCode"/>
+      </w:pPr>
+      <w:r>
+        <w:rPr>
+          <w:rStyle w:val="VerbatimChar"/>
+        </w:rPr>
+        <w:t xml:space="preserve">## [1] 1103726      14</w:t>
       </w:r>
     </w:p>
     <w:p>
@@ -2108,579 +2382,49 @@
         <w:pStyle w:val="FirstParagraph"/>
       </w:pPr>
       <w:r>
-        <w:t xml:space="preserve">Weights and trait information is not available for all species, even after determining this information on genus and familiy level.</w:t>
+        <w:t xml:space="preserve">The fraction of data that has all information to estimate bioturbation potential = 0.7975394</w:t>
+      </w:r>
+    </w:p>
+    <w:p>
+      <w:pPr>
+        <w:pStyle w:val="Heading2"/>
+      </w:pPr>
+      <w:bookmarkStart w:id="39" w:name="check-on-the-representativeness-of-the-reduced-data-set"/>
+      <w:bookmarkEnd w:id="39"/>
+      <w:r>
+        <w:t xml:space="preserve">Check on the representativeness of the reduced data set</w:t>
+      </w:r>
+    </w:p>
+    <w:p>
+      <w:pPr>
+        <w:pStyle w:val="FirstParagraph"/>
+      </w:pPr>
+      <w:r>
+        <w:t xml:space="preserve">For the mwtl data we now compare the measured biomass with the biomass that we estimate, based on the mean weights.</w:t>
       </w:r>
       <w:r>
         <w:t xml:space="preserve"> </w:t>
       </w:r>
       <w:r>
-        <w:t xml:space="preserve">We create data sets that remove the species that do not have all information.</w:t>
+        <w:t xml:space="preserve">Note that in the MWTLdata, the density is called</w:t>
       </w:r>
       <w:r>
         <w:t xml:space="preserve"> </w:t>
       </w:r>
       <w:r>
-        <w:t xml:space="preserve">We then calculate total density on this reduced data set and see what fraction of total density we obtain.</w:t>
-      </w:r>
-    </w:p>
-    <w:p>
-      <w:pPr>
-        <w:pStyle w:val="BodyText"/>
-      </w:pPr>
-      <w:r>
-        <w:t xml:space="preserve">First the required taxonomic information is added to the density list:</w:t>
-      </w:r>
-    </w:p>
-    <w:p>
-      <w:pPr>
-        <w:pStyle w:val="SourceCode"/>
-      </w:pPr>
-      <w:r>
-        <w:rPr>
-          <w:rStyle w:val="VerbatimChar"/>
-        </w:rPr>
-        <w:t xml:space="preserve">## integer(0)</w:t>
-      </w:r>
-    </w:p>
-    <w:p>
-      <w:pPr>
-        <w:pStyle w:val="FirstParagraph"/>
-      </w:pPr>
-      <w:r>
-        <w:t xml:space="preserve">To merge density data with the other data sets, a function is created.</w:t>
-      </w:r>
-    </w:p>
-    <w:p>
-      <w:pPr>
-        <w:pStyle w:val="Heading2"/>
-      </w:pPr>
-      <w:bookmarkStart w:id="39" w:name="merging-density-and-weights"/>
-      <w:bookmarkEnd w:id="39"/>
-      <w:r>
-        <w:t xml:space="preserve">Merging density and weights</w:t>
-      </w:r>
-    </w:p>
-    <w:p>
-      <w:pPr>
-        <w:pStyle w:val="FirstParagraph"/>
-      </w:pPr>
-      <w:r>
-        <w:t xml:space="preserve">The fraction of data for which individual weight could be estimated = 0.9337943.</w:t>
-      </w:r>
-    </w:p>
-    <w:p>
-      <w:pPr>
-        <w:pStyle w:val="BodyText"/>
-      </w:pPr>
-      <w:r>
-        <w:t xml:space="preserve">The type of organisms for which the information is lacking belong to the phyla:</w:t>
-      </w:r>
-    </w:p>
-    <w:p>
-      <w:pPr>
-        <w:pStyle w:val="SourceCode"/>
-      </w:pPr>
-      <w:r>
-        <w:rPr>
-          <w:rStyle w:val="VerbatimChar"/>
-        </w:rPr>
-        <w:t xml:space="preserve">## </w:t>
-      </w:r>
-      <w:r>
-        <w:br w:type="textWrapping"/>
-      </w:r>
-      <w:r>
-        <w:rPr>
-          <w:rStyle w:val="VerbatimChar"/>
-        </w:rPr>
-        <w:t xml:space="preserve">##        Mollusca         Bryozoa      Arthropoda        Annelida </w:t>
-      </w:r>
-      <w:r>
-        <w:br w:type="textWrapping"/>
-      </w:r>
-      <w:r>
-        <w:rPr>
-          <w:rStyle w:val="VerbatimChar"/>
-        </w:rPr>
-        <w:t xml:space="preserve">##           23290            9538            9340            8655 </w:t>
-      </w:r>
-      <w:r>
-        <w:br w:type="textWrapping"/>
-      </w:r>
-      <w:r>
-        <w:rPr>
-          <w:rStyle w:val="VerbatimChar"/>
-        </w:rPr>
-        <w:t xml:space="preserve">##        Porifera        Chordata        Cnidaria  Cephalorhyncha </w:t>
-      </w:r>
-      <w:r>
-        <w:br w:type="textWrapping"/>
-      </w:r>
-      <w:r>
-        <w:rPr>
-          <w:rStyle w:val="VerbatimChar"/>
-        </w:rPr>
-        <w:t xml:space="preserve">##            5996            4129            2610            2546 </w:t>
-      </w:r>
-      <w:r>
-        <w:br w:type="textWrapping"/>
-      </w:r>
-      <w:r>
-        <w:rPr>
-          <w:rStyle w:val="VerbatimChar"/>
-        </w:rPr>
-        <w:t xml:space="preserve">##      Rhodophyta      Ciliophora      Entoprocta   Echinodermata </w:t>
-      </w:r>
-      <w:r>
-        <w:br w:type="textWrapping"/>
-      </w:r>
-      <w:r>
-        <w:rPr>
-          <w:rStyle w:val="VerbatimChar"/>
-        </w:rPr>
-        <w:t xml:space="preserve">##            1568            1394            1347             842 </w:t>
-      </w:r>
-      <w:r>
-        <w:br w:type="textWrapping"/>
-      </w:r>
-      <w:r>
-        <w:rPr>
-          <w:rStyle w:val="VerbatimChar"/>
-        </w:rPr>
-        <w:t xml:space="preserve">##    Foraminifera       Sipuncula Platyhelminthes    Hemichordata </w:t>
-      </w:r>
-      <w:r>
-        <w:br w:type="textWrapping"/>
-      </w:r>
-      <w:r>
-        <w:rPr>
-          <w:rStyle w:val="VerbatimChar"/>
-        </w:rPr>
-        <w:t xml:space="preserve">##             483             319             244             182 </w:t>
-      </w:r>
-      <w:r>
-        <w:br w:type="textWrapping"/>
-      </w:r>
-      <w:r>
-        <w:rPr>
-          <w:rStyle w:val="VerbatimChar"/>
-        </w:rPr>
-        <w:t xml:space="preserve">##    Chaetognatha     Brachiopoda    Gastrotricha        Nemertea </w:t>
-      </w:r>
-      <w:r>
-        <w:br w:type="textWrapping"/>
-      </w:r>
-      <w:r>
-        <w:rPr>
-          <w:rStyle w:val="VerbatimChar"/>
-        </w:rPr>
-        <w:t xml:space="preserve">##             136             134             101              49 </w:t>
-      </w:r>
-      <w:r>
-        <w:br w:type="textWrapping"/>
-      </w:r>
-      <w:r>
-        <w:rPr>
-          <w:rStyle w:val="VerbatimChar"/>
-        </w:rPr>
-        <w:t xml:space="preserve">##      Tardigrada     Chlorophyta    Nematomorpha      Ochrophyta </w:t>
-      </w:r>
-      <w:r>
-        <w:br w:type="textWrapping"/>
-      </w:r>
-      <w:r>
-        <w:rPr>
-          <w:rStyle w:val="VerbatimChar"/>
-        </w:rPr>
-        <w:t xml:space="preserve">##              46              38              25              25 </w:t>
-      </w:r>
-      <w:r>
-        <w:br w:type="textWrapping"/>
-      </w:r>
-      <w:r>
-        <w:rPr>
-          <w:rStyle w:val="VerbatimChar"/>
-        </w:rPr>
-        <w:t xml:space="preserve">## Xenacoelomorpha    Tracheophyta        Nematoda  Acanthocephala </w:t>
-      </w:r>
-      <w:r>
-        <w:br w:type="textWrapping"/>
-      </w:r>
-      <w:r>
-        <w:rPr>
-          <w:rStyle w:val="VerbatimChar"/>
-        </w:rPr>
-        <w:t xml:space="preserve">##              14               8               6               4 </w:t>
-      </w:r>
-      <w:r>
-        <w:br w:type="textWrapping"/>
-      </w:r>
-      <w:r>
-        <w:rPr>
-          <w:rStyle w:val="VerbatimChar"/>
-        </w:rPr>
-        <w:t xml:space="preserve">##                         Myzozoa </w:t>
-      </w:r>
-      <w:r>
-        <w:br w:type="textWrapping"/>
-      </w:r>
-      <w:r>
-        <w:rPr>
-          <w:rStyle w:val="VerbatimChar"/>
-        </w:rPr>
-        <w:t xml:space="preserve">##               3               1</w:t>
-      </w:r>
-    </w:p>
-    <w:p>
-      <w:pPr>
-        <w:pStyle w:val="FirstParagraph"/>
-      </w:pPr>
-      <w:r>
-        <w:t xml:space="preserve">Many of these phyla are small organisms (Tardigrada, Foraminifera,…), so the biomass that is not taken into account is probably limited.</w:t>
-      </w:r>
-    </w:p>
-    <w:p>
-      <w:pPr>
-        <w:pStyle w:val="Heading2"/>
-      </w:pPr>
-      <w:bookmarkStart w:id="40" w:name="merging-density-and-traits"/>
-      <w:bookmarkEnd w:id="40"/>
-      <w:r>
-        <w:t xml:space="preserve">Merging density and traits</w:t>
-      </w:r>
-    </w:p>
-    <w:p>
-      <w:pPr>
-        <w:pStyle w:val="FirstParagraph"/>
-      </w:pPr>
-      <w:r>
-        <w:t xml:space="preserve">The fraction of data for which traits could be estimated = 0.8451735</w:t>
+        <w:t xml:space="preserve">“</w:t>
+      </w:r>
+      <w:r>
+        <w:t xml:space="preserve">ind</w:t>
+      </w:r>
+      <w:r>
+        <w:t xml:space="preserve">”</w:t>
       </w:r>
       <w:r>
         <w:t xml:space="preserve"> </w:t>
       </w:r>
       <w:r>
-        <w:t xml:space="preserve">The unclassified organisms belong to:</w:t>
-      </w:r>
-    </w:p>
-    <w:p>
-      <w:pPr>
-        <w:pStyle w:val="SourceCode"/>
-      </w:pPr>
-      <w:r>
-        <w:rPr>
-          <w:rStyle w:val="VerbatimChar"/>
-        </w:rPr>
-        <w:t xml:space="preserve">## </w:t>
-      </w:r>
-      <w:r>
-        <w:br w:type="textWrapping"/>
-      </w:r>
-      <w:r>
-        <w:rPr>
-          <w:rStyle w:val="VerbatimChar"/>
-        </w:rPr>
-        <w:t xml:space="preserve">##         Bryozoa        Mollusca        Cnidaria      Arthropoda </w:t>
-      </w:r>
-      <w:r>
-        <w:br w:type="textWrapping"/>
-      </w:r>
-      <w:r>
-        <w:rPr>
-          <w:rStyle w:val="VerbatimChar"/>
-        </w:rPr>
-        <w:t xml:space="preserve">##           66661           30504           25460           11490 </w:t>
-      </w:r>
-      <w:r>
-        <w:br w:type="textWrapping"/>
-      </w:r>
-      <w:r>
-        <w:rPr>
-          <w:rStyle w:val="VerbatimChar"/>
-        </w:rPr>
-        <w:t xml:space="preserve">##        Chordata       Sipuncula        Annelida   Echinodermata </w:t>
-      </w:r>
-      <w:r>
-        <w:br w:type="textWrapping"/>
-      </w:r>
-      <w:r>
-        <w:rPr>
-          <w:rStyle w:val="VerbatimChar"/>
-        </w:rPr>
-        <w:t xml:space="preserve">##            8566            7000            6579            5512 </w:t>
-      </w:r>
-      <w:r>
-        <w:br w:type="textWrapping"/>
-      </w:r>
-      <w:r>
-        <w:rPr>
-          <w:rStyle w:val="VerbatimChar"/>
-        </w:rPr>
-        <w:t xml:space="preserve">##        Porifera  Cephalorhyncha      Ciliophora        Nemertea </w:t>
-      </w:r>
-      <w:r>
-        <w:br w:type="textWrapping"/>
-      </w:r>
-      <w:r>
-        <w:rPr>
-          <w:rStyle w:val="VerbatimChar"/>
-        </w:rPr>
-        <w:t xml:space="preserve">##            3262            2505            1394             708 </w:t>
-      </w:r>
-      <w:r>
-        <w:br w:type="textWrapping"/>
-      </w:r>
-      <w:r>
-        <w:rPr>
-          <w:rStyle w:val="VerbatimChar"/>
-        </w:rPr>
-        <w:t xml:space="preserve">##    Foraminifera      Rhodophyta Platyhelminthes    Hemichordata </w:t>
-      </w:r>
-      <w:r>
-        <w:br w:type="textWrapping"/>
-      </w:r>
-      <w:r>
-        <w:rPr>
-          <w:rStyle w:val="VerbatimChar"/>
-        </w:rPr>
-        <w:t xml:space="preserve">##             342             341             177             123 </w:t>
-      </w:r>
-      <w:r>
-        <w:br w:type="textWrapping"/>
-      </w:r>
-      <w:r>
-        <w:rPr>
-          <w:rStyle w:val="VerbatimChar"/>
-        </w:rPr>
-        <w:t xml:space="preserve">##     Brachiopoda    Chaetognatha     Chlorophyta      Ochrophyta </w:t>
-      </w:r>
-      <w:r>
-        <w:br w:type="textWrapping"/>
-      </w:r>
-      <w:r>
-        <w:rPr>
-          <w:rStyle w:val="VerbatimChar"/>
-        </w:rPr>
-        <w:t xml:space="preserve">##             107              85              38              24 </w:t>
-      </w:r>
-      <w:r>
-        <w:br w:type="textWrapping"/>
-      </w:r>
-      <w:r>
-        <w:rPr>
-          <w:rStyle w:val="VerbatimChar"/>
-        </w:rPr>
-        <w:t xml:space="preserve">##        Nematoda    Tracheophyta         Myzozoa </w:t>
-      </w:r>
-      <w:r>
-        <w:br w:type="textWrapping"/>
-      </w:r>
-      <w:r>
-        <w:rPr>
-          <w:rStyle w:val="VerbatimChar"/>
-        </w:rPr>
-        <w:t xml:space="preserve">##               5               2               1</w:t>
-      </w:r>
-    </w:p>
-    <w:p>
-      <w:pPr>
-        <w:pStyle w:val="Heading2"/>
-      </w:pPr>
-      <w:bookmarkStart w:id="41" w:name="merging-density-and-feeding-types"/>
-      <w:bookmarkEnd w:id="41"/>
-      <w:r>
-        <w:t xml:space="preserve">Merging density and feeding types</w:t>
-      </w:r>
-    </w:p>
-    <w:p>
-      <w:pPr>
-        <w:pStyle w:val="FirstParagraph"/>
-      </w:pPr>
-      <w:r>
-        <w:t xml:space="preserve">The fraction of data for which feeding types could be estimated = 0.8743257</w:t>
-      </w:r>
-      <w:r>
-        <w:t xml:space="preserve"> </w:t>
-      </w:r>
-      <w:r>
-        <w:t xml:space="preserve">The unclassified organisms belong to:</w:t>
-      </w:r>
-    </w:p>
-    <w:p>
-      <w:pPr>
-        <w:pStyle w:val="SourceCode"/>
-      </w:pPr>
-      <w:r>
-        <w:rPr>
-          <w:rStyle w:val="VerbatimChar"/>
-        </w:rPr>
-        <w:t xml:space="preserve">## </w:t>
-      </w:r>
-      <w:r>
-        <w:br w:type="textWrapping"/>
-      </w:r>
-      <w:r>
-        <w:rPr>
-          <w:rStyle w:val="VerbatimChar"/>
-        </w:rPr>
-        <w:t xml:space="preserve">##         Bryozoa        Cnidaria        Mollusca        Chordata </w:t>
-      </w:r>
-      <w:r>
-        <w:br w:type="textWrapping"/>
-      </w:r>
-      <w:r>
-        <w:rPr>
-          <w:rStyle w:val="VerbatimChar"/>
-        </w:rPr>
-        <w:t xml:space="preserve">##           66661           25460           11121            8566 </w:t>
-      </w:r>
-      <w:r>
-        <w:br w:type="textWrapping"/>
-      </w:r>
-      <w:r>
-        <w:rPr>
-          <w:rStyle w:val="VerbatimChar"/>
-        </w:rPr>
-        <w:t xml:space="preserve">##       Sipuncula        Annelida        Porifera      Arthropoda </w:t>
-      </w:r>
-      <w:r>
-        <w:br w:type="textWrapping"/>
-      </w:r>
-      <w:r>
-        <w:rPr>
-          <w:rStyle w:val="VerbatimChar"/>
-        </w:rPr>
-        <w:t xml:space="preserve">##            7000            6579            3262            3086 </w:t>
-      </w:r>
-      <w:r>
-        <w:br w:type="textWrapping"/>
-      </w:r>
-      <w:r>
-        <w:rPr>
-          <w:rStyle w:val="VerbatimChar"/>
-        </w:rPr>
-        <w:t xml:space="preserve">##  Cephalorhyncha      Ciliophora   Echinodermata        Nemertea </w:t>
-      </w:r>
-      <w:r>
-        <w:br w:type="textWrapping"/>
-      </w:r>
-      <w:r>
-        <w:rPr>
-          <w:rStyle w:val="VerbatimChar"/>
-        </w:rPr>
-        <w:t xml:space="preserve">##            2505            1394            1123             708 </w:t>
-      </w:r>
-      <w:r>
-        <w:br w:type="textWrapping"/>
-      </w:r>
-      <w:r>
-        <w:rPr>
-          <w:rStyle w:val="VerbatimChar"/>
-        </w:rPr>
-        <w:t xml:space="preserve">##    Foraminifera      Rhodophyta Platyhelminthes    Hemichordata </w:t>
-      </w:r>
-      <w:r>
-        <w:br w:type="textWrapping"/>
-      </w:r>
-      <w:r>
-        <w:rPr>
-          <w:rStyle w:val="VerbatimChar"/>
-        </w:rPr>
-        <w:t xml:space="preserve">##             342             341             177             123 </w:t>
-      </w:r>
-      <w:r>
-        <w:br w:type="textWrapping"/>
-      </w:r>
-      <w:r>
-        <w:rPr>
-          <w:rStyle w:val="VerbatimChar"/>
-        </w:rPr>
-        <w:t xml:space="preserve">##     Brachiopoda    Chaetognatha     Chlorophyta      Ochrophyta </w:t>
-      </w:r>
-      <w:r>
-        <w:br w:type="textWrapping"/>
-      </w:r>
-      <w:r>
-        <w:rPr>
-          <w:rStyle w:val="VerbatimChar"/>
-        </w:rPr>
-        <w:t xml:space="preserve">##             107              85              38              24 </w:t>
-      </w:r>
-      <w:r>
-        <w:br w:type="textWrapping"/>
-      </w:r>
-      <w:r>
-        <w:rPr>
-          <w:rStyle w:val="VerbatimChar"/>
-        </w:rPr>
-        <w:t xml:space="preserve">##        Nematoda    Tracheophyta         Myzozoa </w:t>
-      </w:r>
-      <w:r>
-        <w:br w:type="textWrapping"/>
-      </w:r>
-      <w:r>
-        <w:rPr>
-          <w:rStyle w:val="VerbatimChar"/>
-        </w:rPr>
-        <w:t xml:space="preserve">##               5               2               1</w:t>
-      </w:r>
-    </w:p>
-    <w:p>
-      <w:pPr>
-        <w:pStyle w:val="Heading2"/>
-      </w:pPr>
-      <w:bookmarkStart w:id="42" w:name="data-for-estimating-bioturbation-potential"/>
-      <w:bookmarkEnd w:id="42"/>
-      <w:r>
-        <w:t xml:space="preserve">Data for estimating bioturbation potential</w:t>
-      </w:r>
-    </w:p>
-    <w:p>
-      <w:pPr>
-        <w:pStyle w:val="SourceCode"/>
-      </w:pPr>
-      <w:r>
-        <w:rPr>
-          <w:rStyle w:val="VerbatimChar"/>
-        </w:rPr>
-        <w:t xml:space="preserve">## [1] 906612     23</w:t>
-      </w:r>
-    </w:p>
-    <w:p>
-      <w:pPr>
-        <w:pStyle w:val="SourceCode"/>
-      </w:pPr>
-      <w:r>
-        <w:rPr>
-          <w:rStyle w:val="VerbatimChar"/>
-        </w:rPr>
-        <w:t xml:space="preserve">## [1] 1103726      14</w:t>
-      </w:r>
-    </w:p>
-    <w:p>
-      <w:pPr>
-        <w:pStyle w:val="FirstParagraph"/>
-      </w:pPr>
-      <w:r>
-        <w:t xml:space="preserve">The fraction of data that has all information to estimate bioturbation potential = 0.8214104</w:t>
-      </w:r>
-    </w:p>
-    <w:p>
-      <w:pPr>
-        <w:pStyle w:val="Heading2"/>
-      </w:pPr>
-      <w:bookmarkStart w:id="43" w:name="check-on-the-representativeness-of-the-reduced-data-set"/>
-      <w:bookmarkEnd w:id="43"/>
-      <w:r>
-        <w:t xml:space="preserve">Check on the representativeness of the reduced data set</w:t>
-      </w:r>
-    </w:p>
-    <w:p>
-      <w:pPr>
-        <w:pStyle w:val="FirstParagraph"/>
-      </w:pPr>
-      <w:r>
-        <w:t xml:space="preserve">For the mwtl data we now compare the measured biomass with the biomass that we estimate, based on the mean weights.</w:t>
+        <w:t xml:space="preserve">(from number of individuals)</w:t>
       </w:r>
     </w:p>
     <w:p>
@@ -2700,27 +2444,27 @@
         <w:rPr>
           <w:rStyle w:val="VerbatimChar"/>
         </w:rPr>
-        <w:t xml:space="preserve">## -33.90963  -0.00006   0.00062   0.23759   0.01563 288.33301</w:t>
-      </w:r>
-    </w:p>
-    <w:p>
-      <w:pPr>
-        <w:pStyle w:val="SourceCode"/>
-      </w:pPr>
-      <w:r>
-        <w:rPr>
-          <w:rStyle w:val="VerbatimChar"/>
-        </w:rPr>
-        <w:t xml:space="preserve">##     Min.  1st Qu.   Median     Mean  3rd Qu.     Max. </w:t>
-      </w:r>
-      <w:r>
-        <w:br w:type="textWrapping"/>
-      </w:r>
-      <w:r>
-        <w:rPr>
-          <w:rStyle w:val="VerbatimChar"/>
-        </w:rPr>
-        <w:t xml:space="preserve">## -25.4000  -0.0002   0.0008   0.3563   0.0179 434.2944</w:t>
+        <w:t xml:space="preserve">##  -274.205    -0.001     0.011     1.743     0.128 11264.787</w:t>
+      </w:r>
+    </w:p>
+    <w:p>
+      <w:pPr>
+        <w:pStyle w:val="SourceCode"/>
+      </w:pPr>
+      <w:r>
+        <w:rPr>
+          <w:rStyle w:val="VerbatimChar"/>
+        </w:rPr>
+        <w:t xml:space="preserve">##      Min.   1st Qu.    Median      Mean   3rd Qu.      Max. </w:t>
+      </w:r>
+      <w:r>
+        <w:br w:type="textWrapping"/>
+      </w:r>
+      <w:r>
+        <w:rPr>
+          <w:rStyle w:val="VerbatimChar"/>
+        </w:rPr>
+        <w:t xml:space="preserve">##  -264.275    -0.001     0.010     2.966     0.171 11264.787</w:t>
       </w:r>
     </w:p>
     <w:p>
@@ -2737,13 +2481,13 @@
               <a:graphicData uri="http://schemas.openxmlformats.org/drawingml/2006/picture">
                 <pic:pic>
                   <pic:nvPicPr>
-                    <pic:cNvPr descr="EmodNetTraits_files/figure-docx/unnamed-chunk-27-1.png" id="0" name="Picture"/>
+                    <pic:cNvPr descr="EmodNetTraits_files/figure-docx/unnamed-chunk-23-1.png" id="0" name="Picture"/>
                     <pic:cNvPicPr>
                       <a:picLocks noChangeArrowheads="1" noChangeAspect="1"/>
                     </pic:cNvPicPr>
                   </pic:nvPicPr>
                   <pic:blipFill>
-                    <a:blip r:embed="rId44"/>
+                    <a:blip r:embed="rId40"/>
                     <a:stretch>
                       <a:fillRect/>
                     </a:stretch>
@@ -2778,16 +2522,16 @@
         <w:rPr>
           <w:rStyle w:val="VerbatimChar"/>
         </w:rPr>
-        <w:t xml:space="preserve">##     Min.  1st Qu.   Median     Mean  3rd Qu.     Max. </w:t>
-      </w:r>
-      <w:r>
-        <w:br w:type="textWrapping"/>
-      </w:r>
-      <w:r>
-        <w:rPr>
-          <w:rStyle w:val="VerbatimChar"/>
-        </w:rPr>
-        <w:t xml:space="preserve">## -18.1332  -0.0001   0.0025   0.5481   0.0427 995.4458</w:t>
+        <w:t xml:space="preserve">##      Min.   1st Qu.    Median      Mean   3rd Qu.      Max. </w:t>
+      </w:r>
+      <w:r>
+        <w:br w:type="textWrapping"/>
+      </w:r>
+      <w:r>
+        <w:rPr>
+          <w:rStyle w:val="VerbatimChar"/>
+        </w:rPr>
+        <w:t xml:space="preserve">##  -323.832    -0.001     0.028     4.318     0.357 11264.787</w:t>
       </w:r>
     </w:p>
     <w:p>
@@ -2812,13 +2556,13 @@
               <a:graphicData uri="http://schemas.openxmlformats.org/drawingml/2006/picture">
                 <pic:pic>
                   <pic:nvPicPr>
-                    <pic:cNvPr descr="EmodNetTraits_files/figure-docx/unnamed-chunk-28-1.png" id="0" name="Picture"/>
+                    <pic:cNvPr descr="EmodNetTraits_files/figure-docx/unnamed-chunk-24-1.png" id="0" name="Picture"/>
                     <pic:cNvPicPr>
                       <a:picLocks noChangeArrowheads="1" noChangeAspect="1"/>
                     </pic:cNvPicPr>
                   </pic:nvPicPr>
                   <pic:blipFill>
-                    <a:blip r:embed="rId45"/>
+                    <a:blip r:embed="rId41"/>
                     <a:stretch>
                       <a:fillRect/>
                     </a:stretch>
@@ -2873,7 +2617,7 @@
         <w:rPr>
           <w:rStyle w:val="VerbatimChar"/>
         </w:rPr>
-        <w:t xml:space="preserve">## 0.001316 0.904762 0.978541 0.925338 1.000000 1.000000</w:t>
+        <w:t xml:space="preserve">## 0.001316 0.830189 0.929717 0.883898 0.996558 1.000000</w:t>
       </w:r>
     </w:p>
     <w:p>
@@ -2904,7 +2648,7 @@
         <w:rPr>
           <w:rStyle w:val="VerbatimChar"/>
         </w:rPr>
-        <w:t xml:space="preserve">## 0.001121 0.813456 0.936709 0.878473 0.999559 1.000000</w:t>
+        <w:t xml:space="preserve">## 0.001121 0.813509 0.936709 0.878555 0.999525 1.000000</w:t>
       </w:r>
     </w:p>
     <w:p>
@@ -2935,7 +2679,7 @@
         <w:rPr>
           <w:rStyle w:val="VerbatimChar"/>
         </w:rPr>
-        <w:t xml:space="preserve">## 0.001316 0.840909 0.957265 0.895967 1.000000 1.000000</w:t>
+        <w:t xml:space="preserve">## 0.001316 0.840909 0.957272 0.896053 1.000000 1.000000</w:t>
       </w:r>
     </w:p>
     <w:p>
@@ -2966,7 +2710,7 @@
         <w:rPr>
           <w:rStyle w:val="VerbatimChar"/>
         </w:rPr>
-        <w:t xml:space="preserve">## 0.001121 0.773031 0.915916 0.851319 0.993056 1.000000</w:t>
+        <w:t xml:space="preserve">## 0.001121 0.741935 0.888889 0.832443 0.984615 1.000000</w:t>
       </w:r>
     </w:p>
     <w:p>
@@ -2974,7 +2718,7 @@
         <w:pStyle w:val="FirstParagraph"/>
       </w:pPr>
       <w:r>
-        <w:t xml:space="preserve">The estimated density if we only use species for which have all data required for BPc estimation is thus on average 0.851319 of the true value.</w:t>
+        <w:t xml:space="preserve">The estimated density if we only use species for which have all data required for BPc estimation is thus on average 0.8324433 of the true value.</w:t>
       </w:r>
     </w:p>
     <w:p>
@@ -2999,13 +2743,13 @@
               <a:graphicData uri="http://schemas.openxmlformats.org/drawingml/2006/picture">
                 <pic:pic>
                   <pic:nvPicPr>
-                    <pic:cNvPr descr="EmodNetTraits_files/figure-docx/unnamed-chunk-29-1.png" id="0" name="Picture"/>
+                    <pic:cNvPr descr="EmodNetTraits_files/figure-docx/unnamed-chunk-25-1.png" id="0" name="Picture"/>
                     <pic:cNvPicPr>
                       <a:picLocks noChangeArrowheads="1" noChangeAspect="1"/>
                     </pic:cNvPicPr>
                   </pic:nvPicPr>
                   <pic:blipFill>
-                    <a:blip r:embed="rId46"/>
+                    <a:blip r:embed="rId42"/>
                     <a:stretch>
                       <a:fillRect/>
                     </a:stretch>
@@ -3133,7 +2877,7 @@
               <w:jc w:val="right"/>
             </w:pPr>
             <w:r>
-              <w:t xml:space="preserve">0.9613894</w:t>
+              <w:t xml:space="preserve">0.9609198</w:t>
             </w:r>
           </w:p>
         </w:tc>
@@ -3144,7 +2888,7 @@
               <w:jc w:val="right"/>
             </w:pPr>
             <w:r>
-              <w:t xml:space="preserve">0.9697985</w:t>
+              <w:t xml:space="preserve">0.9672662</w:t>
             </w:r>
           </w:p>
         </w:tc>
@@ -3179,7 +2923,7 @@
               <w:jc w:val="right"/>
             </w:pPr>
             <w:r>
-              <w:t xml:space="preserve">0.9706991</w:t>
+              <w:t xml:space="preserve">0.9500470</w:t>
             </w:r>
           </w:p>
         </w:tc>
@@ -3190,7 +2934,7 @@
               <w:jc w:val="right"/>
             </w:pPr>
             <w:r>
-              <w:t xml:space="preserve">0.9727294</w:t>
+              <w:t xml:space="preserve">0.9520774</w:t>
             </w:r>
           </w:p>
         </w:tc>
@@ -3225,7 +2969,7 @@
               <w:jc w:val="right"/>
             </w:pPr>
             <w:r>
-              <w:t xml:space="preserve">0.7818079</w:t>
+              <w:t xml:space="preserve">0.7202315</w:t>
             </w:r>
           </w:p>
         </w:tc>
@@ -3236,7 +2980,7 @@
               <w:jc w:val="right"/>
             </w:pPr>
             <w:r>
-              <w:t xml:space="preserve">0.8621162</w:t>
+              <w:t xml:space="preserve">0.7688202</w:t>
             </w:r>
           </w:p>
         </w:tc>
@@ -3271,7 +3015,7 @@
               <w:jc w:val="right"/>
             </w:pPr>
             <w:r>
-              <w:t xml:space="preserve">0.9914527</w:t>
+              <w:t xml:space="preserve">0.9907961</w:t>
             </w:r>
           </w:p>
         </w:tc>
@@ -3282,7 +3026,7 @@
               <w:jc w:val="right"/>
             </w:pPr>
             <w:r>
-              <w:t xml:space="preserve">0.9999305</w:t>
+              <w:t xml:space="preserve">0.9992683</w:t>
             </w:r>
           </w:p>
         </w:tc>
@@ -3317,7 +3061,7 @@
               <w:jc w:val="right"/>
             </w:pPr>
             <w:r>
-              <w:t xml:space="preserve">0.9439615</w:t>
+              <w:t xml:space="preserve">0.9297956</w:t>
             </w:r>
           </w:p>
         </w:tc>
@@ -3328,7 +3072,7 @@
               <w:jc w:val="right"/>
             </w:pPr>
             <w:r>
-              <w:t xml:space="preserve">0.9514289</w:t>
+              <w:t xml:space="preserve">0.9352938</w:t>
             </w:r>
           </w:p>
         </w:tc>
@@ -3363,7 +3107,7 @@
               <w:jc w:val="right"/>
             </w:pPr>
             <w:r>
-              <w:t xml:space="preserve">0.8903106</w:t>
+              <w:t xml:space="preserve">0.8868025</w:t>
             </w:r>
           </w:p>
         </w:tc>
@@ -3374,7 +3118,7 @@
               <w:jc w:val="right"/>
             </w:pPr>
             <w:r>
-              <w:t xml:space="preserve">0.9428059</w:t>
+              <w:t xml:space="preserve">0.9363271</w:t>
             </w:r>
           </w:p>
         </w:tc>
@@ -3420,7 +3164,7 @@
               <w:jc w:val="right"/>
             </w:pPr>
             <w:r>
-              <w:t xml:space="preserve">0.8564715</w:t>
+              <w:t xml:space="preserve">0.8564493</w:t>
             </w:r>
           </w:p>
         </w:tc>
@@ -3455,7 +3199,7 @@
               <w:jc w:val="right"/>
             </w:pPr>
             <w:r>
-              <w:t xml:space="preserve">0.8722225</w:t>
+              <w:t xml:space="preserve">0.8687459</w:t>
             </w:r>
           </w:p>
         </w:tc>
@@ -3466,7 +3210,7 @@
               <w:jc w:val="right"/>
             </w:pPr>
             <w:r>
-              <w:t xml:space="preserve">0.9100703</w:t>
+              <w:t xml:space="preserve">0.9011789</w:t>
             </w:r>
           </w:p>
         </w:tc>
@@ -3501,7 +3245,7 @@
               <w:jc w:val="right"/>
             </w:pPr>
             <w:r>
-              <w:t xml:space="preserve">0.8381109</w:t>
+              <w:t xml:space="preserve">0.8114143</w:t>
             </w:r>
           </w:p>
         </w:tc>
@@ -3512,7 +3256,7 @@
               <w:jc w:val="right"/>
             </w:pPr>
             <w:r>
-              <w:t xml:space="preserve">0.9418719</w:t>
+              <w:t xml:space="preserve">0.8821951</w:t>
             </w:r>
           </w:p>
         </w:tc>
@@ -3523,7 +3267,7 @@
               <w:jc w:val="right"/>
             </w:pPr>
             <w:r>
-              <w:t xml:space="preserve">0.8776539</w:t>
+              <w:t xml:space="preserve">0.8777615</w:t>
             </w:r>
           </w:p>
         </w:tc>
@@ -3547,7 +3291,7 @@
               <w:jc w:val="right"/>
             </w:pPr>
             <w:r>
-              <w:t xml:space="preserve">0.8589087</w:t>
+              <w:t xml:space="preserve">0.8589040</w:t>
             </w:r>
           </w:p>
         </w:tc>
@@ -3558,7 +3302,7 @@
               <w:jc w:val="right"/>
             </w:pPr>
             <w:r>
-              <w:t xml:space="preserve">0.8625488</w:t>
+              <w:t xml:space="preserve">0.8606155</w:t>
             </w:r>
           </w:p>
         </w:tc>
@@ -3569,7 +3313,7 @@
               <w:jc w:val="right"/>
             </w:pPr>
             <w:r>
-              <w:t xml:space="preserve">0.9232785</w:t>
+              <w:t xml:space="preserve">0.9233342</w:t>
             </w:r>
           </w:p>
         </w:tc>
@@ -3593,7 +3337,7 @@
               <w:jc w:val="right"/>
             </w:pPr>
             <w:r>
-              <w:t xml:space="preserve">0.7321930</w:t>
+              <w:t xml:space="preserve">0.7239096</w:t>
             </w:r>
           </w:p>
         </w:tc>
@@ -3604,7 +3348,7 @@
               <w:jc w:val="right"/>
             </w:pPr>
             <w:r>
-              <w:t xml:space="preserve">0.7591963</w:t>
+              <w:t xml:space="preserve">0.7388481</w:t>
             </w:r>
           </w:p>
         </w:tc>
@@ -3615,7 +3359,7 @@
               <w:jc w:val="right"/>
             </w:pPr>
             <w:r>
-              <w:t xml:space="preserve">0.8860044</w:t>
+              <w:t xml:space="preserve">0.8860511</w:t>
             </w:r>
           </w:p>
         </w:tc>
@@ -3625,8 +3369,8 @@
       <w:pPr>
         <w:pStyle w:val="Heading1"/>
       </w:pPr>
-      <w:bookmarkStart w:id="47" w:name="estimating-bpc-the-bioturbation-potential"/>
-      <w:bookmarkEnd w:id="47"/>
+      <w:bookmarkStart w:id="43" w:name="estimating-bpc-the-bioturbation-potential"/>
+      <w:bookmarkEnd w:id="43"/>
       <w:r>
         <w:t xml:space="preserve">Estimating BPc, the bioturbation potential</w:t>
       </w:r>
@@ -3651,8 +3395,8 @@
       <w:pPr>
         <w:pStyle w:val="Heading1"/>
       </w:pPr>
-      <w:bookmarkStart w:id="48" w:name="characteristics-per-data-provider"/>
-      <w:bookmarkEnd w:id="48"/>
+      <w:bookmarkStart w:id="44" w:name="characteristics-per-data-provider"/>
+      <w:bookmarkEnd w:id="44"/>
       <w:r>
         <w:t xml:space="preserve">Characteristics per data provider</w:t>
       </w:r>
@@ -3671,13 +3415,13 @@
               <a:graphicData uri="http://schemas.openxmlformats.org/drawingml/2006/picture">
                 <pic:pic>
                   <pic:nvPicPr>
-                    <pic:cNvPr descr="EmodNetTraits_files/figure-docx/unnamed-chunk-33-1.png" id="0" name="Picture"/>
+                    <pic:cNvPr descr="EmodNetTraits_files/figure-docx/unnamed-chunk-29-1.png" id="0" name="Picture"/>
                     <pic:cNvPicPr>
                       <a:picLocks noChangeArrowheads="1" noChangeAspect="1"/>
                     </pic:cNvPicPr>
                   </pic:nvPicPr>
                   <pic:blipFill>
-                    <a:blip r:embed="rId49"/>
+                    <a:blip r:embed="rId45"/>
                     <a:stretch>
                       <a:fillRect/>
                     </a:stretch>
@@ -3726,13 +3470,13 @@
               <a:graphicData uri="http://schemas.openxmlformats.org/drawingml/2006/picture">
                 <pic:pic>
                   <pic:nvPicPr>
-                    <pic:cNvPr descr="EmodNetTraits_files/figure-docx/unnamed-chunk-34-1.png" id="0" name="Picture"/>
+                    <pic:cNvPr descr="EmodNetTraits_files/figure-docx/unnamed-chunk-30-1.png" id="0" name="Picture"/>
                     <pic:cNvPicPr>
                       <a:picLocks noChangeArrowheads="1" noChangeAspect="1"/>
                     </pic:cNvPicPr>
                   </pic:nvPicPr>
                   <pic:blipFill>
-                    <a:blip r:embed="rId50"/>
+                    <a:blip r:embed="rId46"/>
                     <a:stretch>
                       <a:fillRect/>
                     </a:stretch>
@@ -3781,13 +3525,13 @@
               <a:graphicData uri="http://schemas.openxmlformats.org/drawingml/2006/picture">
                 <pic:pic>
                   <pic:nvPicPr>
-                    <pic:cNvPr descr="EmodNetTraits_files/figure-docx/unnamed-chunk-36-1.png" id="0" name="Picture"/>
+                    <pic:cNvPr descr="EmodNetTraits_files/figure-docx/unnamed-chunk-32-1.png" id="0" name="Picture"/>
                     <pic:cNvPicPr>
                       <a:picLocks noChangeArrowheads="1" noChangeAspect="1"/>
                     </pic:cNvPicPr>
                   </pic:nvPicPr>
                   <pic:blipFill>
-                    <a:blip r:embed="rId51"/>
+                    <a:blip r:embed="rId47"/>
                     <a:stretch>
                       <a:fillRect/>
                     </a:stretch>
@@ -3836,7 +3580,313 @@
               <a:graphicData uri="http://schemas.openxmlformats.org/drawingml/2006/picture">
                 <pic:pic>
                   <pic:nvPicPr>
-                    <pic:cNvPr descr="EmodNetTraits_files/figure-docx/unnamed-chunk-38-1.png" id="0" name="Picture"/>
+                    <pic:cNvPr descr="EmodNetTraits_files/figure-docx/unnamed-chunk-34-1.png" id="0" name="Picture"/>
+                    <pic:cNvPicPr>
+                      <a:picLocks noChangeArrowheads="1" noChangeAspect="1"/>
+                    </pic:cNvPicPr>
+                  </pic:nvPicPr>
+                  <pic:blipFill>
+                    <a:blip r:embed="rId48"/>
+                    <a:stretch>
+                      <a:fillRect/>
+                    </a:stretch>
+                  </pic:blipFill>
+                  <pic:spPr bwMode="auto">
+                    <a:xfrm>
+                      <a:off x="0" y="0"/>
+                      <a:ext cx="5334000" cy="5334000"/>
+                    </a:xfrm>
+                    <a:prstGeom prst="rect">
+                      <a:avLst/>
+                    </a:prstGeom>
+                    <a:noFill/>
+                    <a:ln w="9525">
+                      <a:noFill/>
+                      <a:headEnd/>
+                      <a:tailEnd/>
+                    </a:ln>
+                  </pic:spPr>
+                </pic:pic>
+              </a:graphicData>
+            </a:graphic>
+          </wp:inline>
+        </w:drawing>
+      </w:r>
+      <w:r>
+        <w:drawing>
+          <wp:inline>
+            <wp:extent cx="5334000" cy="5334000"/>
+            <wp:effectExtent b="0" l="0" r="0" t="0"/>
+            <wp:docPr descr="" id="1" name="Picture"/>
+            <a:graphic>
+              <a:graphicData uri="http://schemas.openxmlformats.org/drawingml/2006/picture">
+                <pic:pic>
+                  <pic:nvPicPr>
+                    <pic:cNvPr descr="EmodNetTraits_files/figure-docx/unnamed-chunk-34-2.png" id="0" name="Picture"/>
+                    <pic:cNvPicPr>
+                      <a:picLocks noChangeArrowheads="1" noChangeAspect="1"/>
+                    </pic:cNvPicPr>
+                  </pic:nvPicPr>
+                  <pic:blipFill>
+                    <a:blip r:embed="rId49"/>
+                    <a:stretch>
+                      <a:fillRect/>
+                    </a:stretch>
+                  </pic:blipFill>
+                  <pic:spPr bwMode="auto">
+                    <a:xfrm>
+                      <a:off x="0" y="0"/>
+                      <a:ext cx="5334000" cy="5334000"/>
+                    </a:xfrm>
+                    <a:prstGeom prst="rect">
+                      <a:avLst/>
+                    </a:prstGeom>
+                    <a:noFill/>
+                    <a:ln w="9525">
+                      <a:noFill/>
+                      <a:headEnd/>
+                      <a:tailEnd/>
+                    </a:ln>
+                  </pic:spPr>
+                </pic:pic>
+              </a:graphicData>
+            </a:graphic>
+          </wp:inline>
+        </w:drawing>
+      </w:r>
+      <w:r>
+        <w:drawing>
+          <wp:inline>
+            <wp:extent cx="5334000" cy="5334000"/>
+            <wp:effectExtent b="0" l="0" r="0" t="0"/>
+            <wp:docPr descr="" id="1" name="Picture"/>
+            <a:graphic>
+              <a:graphicData uri="http://schemas.openxmlformats.org/drawingml/2006/picture">
+                <pic:pic>
+                  <pic:nvPicPr>
+                    <pic:cNvPr descr="EmodNetTraits_files/figure-docx/unnamed-chunk-34-3.png" id="0" name="Picture"/>
+                    <pic:cNvPicPr>
+                      <a:picLocks noChangeArrowheads="1" noChangeAspect="1"/>
+                    </pic:cNvPicPr>
+                  </pic:nvPicPr>
+                  <pic:blipFill>
+                    <a:blip r:embed="rId50"/>
+                    <a:stretch>
+                      <a:fillRect/>
+                    </a:stretch>
+                  </pic:blipFill>
+                  <pic:spPr bwMode="auto">
+                    <a:xfrm>
+                      <a:off x="0" y="0"/>
+                      <a:ext cx="5334000" cy="5334000"/>
+                    </a:xfrm>
+                    <a:prstGeom prst="rect">
+                      <a:avLst/>
+                    </a:prstGeom>
+                    <a:noFill/>
+                    <a:ln w="9525">
+                      <a:noFill/>
+                      <a:headEnd/>
+                      <a:tailEnd/>
+                    </a:ln>
+                  </pic:spPr>
+                </pic:pic>
+              </a:graphicData>
+            </a:graphic>
+          </wp:inline>
+        </w:drawing>
+      </w:r>
+    </w:p>
+    <w:p>
+      <w:pPr>
+        <w:pStyle w:val="Heading2"/>
+      </w:pPr>
+      <w:bookmarkStart w:id="51" w:name="biomass-per-feeding-type"/>
+      <w:bookmarkEnd w:id="51"/>
+      <w:r>
+        <w:t xml:space="preserve">Biomass per feeding type</w:t>
+      </w:r>
+    </w:p>
+    <w:p>
+      <w:pPr>
+        <w:pStyle w:val="SourceCode"/>
+      </w:pPr>
+      <w:r>
+        <w:rPr>
+          <w:rStyle w:val="VerbatimChar"/>
+        </w:rPr>
+        <w:t xml:space="preserve">##         sta   data         x        y       AFDW      CaSc         De</w:t>
+      </w:r>
+      <w:r>
+        <w:br w:type="textWrapping"/>
+      </w:r>
+      <w:r>
+        <w:rPr>
+          <w:rStyle w:val="VerbatimChar"/>
+        </w:rPr>
+        <w:t xml:space="preserve">## 1   HELCOM1 HELCOM  8.267167 56.72267 1448.25300 17.149599  42.126847</w:t>
+      </w:r>
+      <w:r>
+        <w:br w:type="textWrapping"/>
+      </w:r>
+      <w:r>
+        <w:rPr>
+          <w:rStyle w:val="VerbatimChar"/>
+        </w:rPr>
+        <w:t xml:space="preserve">## 2  HELCOM10 HELCOM  9.238333 56.65717 2397.50931  1.317834 222.075764</w:t>
+      </w:r>
+      <w:r>
+        <w:br w:type="textWrapping"/>
+      </w:r>
+      <w:r>
+        <w:rPr>
+          <w:rStyle w:val="VerbatimChar"/>
+        </w:rPr>
+        <w:t xml:space="preserve">## 3 HELCOM100 HELCOM 11.485833 56.20500  103.42123 16.583690  19.015784</w:t>
+      </w:r>
+      <w:r>
+        <w:br w:type="textWrapping"/>
+      </w:r>
+      <w:r>
+        <w:rPr>
+          <w:rStyle w:val="VerbatimChar"/>
+        </w:rPr>
+        <w:t xml:space="preserve">## 4 HELCOM101 HELCOM 11.500000 57.83333   16.53744  4.145739   1.867202</w:t>
+      </w:r>
+      <w:r>
+        <w:br w:type="textWrapping"/>
+      </w:r>
+      <w:r>
+        <w:rPr>
+          <w:rStyle w:val="VerbatimChar"/>
+        </w:rPr>
+        <w:t xml:space="preserve">## 5 HELCOM102 HELCOM 11.516667 57.75000   14.20329  2.931471   2.878464</w:t>
+      </w:r>
+      <w:r>
+        <w:br w:type="textWrapping"/>
+      </w:r>
+      <w:r>
+        <w:rPr>
+          <w:rStyle w:val="VerbatimChar"/>
+        </w:rPr>
+        <w:t xml:space="preserve">## 6 HELCOM103 HELCOM 11.525000 57.54998  149.55492 57.640406  23.736603</w:t>
+      </w:r>
+      <w:r>
+        <w:br w:type="textWrapping"/>
+      </w:r>
+      <w:r>
+        <w:rPr>
+          <w:rStyle w:val="VerbatimChar"/>
+        </w:rPr>
+        <w:t xml:space="preserve">##           He           Om Pa          Su      SuDe    AFDW_FT</w:t>
+      </w:r>
+      <w:r>
+        <w:br w:type="textWrapping"/>
+      </w:r>
+      <w:r>
+        <w:rPr>
+          <w:rStyle w:val="VerbatimChar"/>
+        </w:rPr>
+        <w:t xml:space="preserve">## 1 0.07849892 514.74474652 NA  788.696816 81.543487 1444.34000</w:t>
+      </w:r>
+      <w:r>
+        <w:br w:type="textWrapping"/>
+      </w:r>
+      <w:r>
+        <w:rPr>
+          <w:rStyle w:val="VerbatimChar"/>
+        </w:rPr>
+        <w:t xml:space="preserve">## 2         NA 123.90006780 NA 2045.790024  4.425617 2397.50931</w:t>
+      </w:r>
+      <w:r>
+        <w:br w:type="textWrapping"/>
+      </w:r>
+      <w:r>
+        <w:rPr>
+          <w:rStyle w:val="VerbatimChar"/>
+        </w:rPr>
+        <w:t xml:space="preserve">## 3 0.09126297           NA NA   24.847185 32.864295   93.40222</w:t>
+      </w:r>
+      <w:r>
+        <w:br w:type="textWrapping"/>
+      </w:r>
+      <w:r>
+        <w:rPr>
+          <w:rStyle w:val="VerbatimChar"/>
+        </w:rPr>
+        <w:t xml:space="preserve">## 4 0.05977934   0.06218908 NA    4.780328  5.622207   16.53744</w:t>
+      </w:r>
+      <w:r>
+        <w:br w:type="textWrapping"/>
+      </w:r>
+      <w:r>
+        <w:rPr>
+          <w:rStyle w:val="VerbatimChar"/>
+        </w:rPr>
+        <w:t xml:space="preserve">## 5 0.08151728   0.09328362 NA    4.373339  3.845220   14.20329</w:t>
+      </w:r>
+      <w:r>
+        <w:br w:type="textWrapping"/>
+      </w:r>
+      <w:r>
+        <w:rPr>
+          <w:rStyle w:val="VerbatimChar"/>
+        </w:rPr>
+        <w:t xml:space="preserve">## 6 0.14673111   2.01267472 NA   34.686426 31.332081  149.55492</w:t>
+      </w:r>
+    </w:p>
+    <w:p>
+      <w:pPr>
+        <w:pStyle w:val="FirstParagraph"/>
+      </w:pPr>
+      <w:r>
+        <w:t xml:space="preserve">The stations where none of the feeding types are known are removed, and the most dominant feeding type selected.</w:t>
+      </w:r>
+    </w:p>
+    <w:p>
+      <w:pPr>
+        <w:pStyle w:val="SourceCode"/>
+      </w:pPr>
+      <w:r>
+        <w:rPr>
+          <w:rStyle w:val="VerbatimChar"/>
+        </w:rPr>
+        <w:t xml:space="preserve">## ISNAS</w:t>
+      </w:r>
+      <w:r>
+        <w:br w:type="textWrapping"/>
+      </w:r>
+      <w:r>
+        <w:rPr>
+          <w:rStyle w:val="VerbatimChar"/>
+        </w:rPr>
+        <w:t xml:space="preserve">##     0     1     2     3     4     5     6     7 </w:t>
+      </w:r>
+      <w:r>
+        <w:br w:type="textWrapping"/>
+      </w:r>
+      <w:r>
+        <w:rPr>
+          <w:rStyle w:val="VerbatimChar"/>
+        </w:rPr>
+        <w:t xml:space="preserve">##  1077  5117 13905  6480  4270  3601  2360    48</w:t>
+      </w:r>
+    </w:p>
+    <w:p>
+      <w:pPr>
+        <w:pStyle w:val="FirstParagraph"/>
+      </w:pPr>
+      <w:r>
+        <w:drawing>
+          <wp:inline>
+            <wp:extent cx="5334000" cy="5334000"/>
+            <wp:effectExtent b="0" l="0" r="0" t="0"/>
+            <wp:docPr descr="" id="1" name="Picture"/>
+            <a:graphic>
+              <a:graphicData uri="http://schemas.openxmlformats.org/drawingml/2006/picture">
+                <pic:pic>
+                  <pic:nvPicPr>
+                    <pic:cNvPr descr="EmodNetTraits_files/figure-docx/unnamed-chunk-37-1.png" id="0" name="Picture"/>
                     <pic:cNvPicPr>
                       <a:picLocks noChangeArrowheads="1" noChangeAspect="1"/>
                     </pic:cNvPicPr>
@@ -3868,6 +3918,11 @@
           </wp:inline>
         </w:drawing>
       </w:r>
+    </w:p>
+    <w:p>
+      <w:pPr>
+        <w:pStyle w:val="BodyText"/>
+      </w:pPr>
       <w:r>
         <w:drawing>
           <wp:inline>
@@ -3878,7 +3933,7 @@
               <a:graphicData uri="http://schemas.openxmlformats.org/drawingml/2006/picture">
                 <pic:pic>
                   <pic:nvPicPr>
-                    <pic:cNvPr descr="EmodNetTraits_files/figure-docx/unnamed-chunk-38-2.png" id="0" name="Picture"/>
+                    <pic:cNvPr descr="EmodNetTraits_files/figure-docx/unnamed-chunk-38-1.png" id="0" name="Picture"/>
                     <pic:cNvPicPr>
                       <a:picLocks noChangeArrowheads="1" noChangeAspect="1"/>
                     </pic:cNvPicPr>
@@ -3910,6 +3965,11 @@
           </wp:inline>
         </w:drawing>
       </w:r>
+    </w:p>
+    <w:p>
+      <w:pPr>
+        <w:pStyle w:val="BodyText"/>
+      </w:pPr>
       <w:r>
         <w:drawing>
           <wp:inline>
@@ -3920,7 +3980,7 @@
               <a:graphicData uri="http://schemas.openxmlformats.org/drawingml/2006/picture">
                 <pic:pic>
                   <pic:nvPicPr>
-                    <pic:cNvPr descr="EmodNetTraits_files/figure-docx/unnamed-chunk-38-3.png" id="0" name="Picture"/>
+                    <pic:cNvPr descr="EmodNetTraits_files/figure-docx/unnamed-chunk-39-1.png" id="0" name="Picture"/>
                     <pic:cNvPicPr>
                       <a:picLocks noChangeArrowheads="1" noChangeAspect="1"/>
                     </pic:cNvPicPr>
@@ -3955,182 +4015,70 @@
     </w:p>
     <w:p>
       <w:pPr>
-        <w:pStyle w:val="Heading2"/>
-      </w:pPr>
-      <w:bookmarkStart w:id="55" w:name="biomass-per-feeding-type"/>
-      <w:bookmarkEnd w:id="55"/>
-      <w:r>
-        <w:t xml:space="preserve">Biomass per feeding type</w:t>
-      </w:r>
-    </w:p>
-    <w:p>
-      <w:pPr>
-        <w:pStyle w:val="SourceCode"/>
-      </w:pPr>
-      <w:r>
-        <w:rPr>
-          <w:rStyle w:val="VerbatimChar"/>
-        </w:rPr>
-        <w:t xml:space="preserve">##         sta   data         x        y       AFDW      CaSc         De</w:t>
-      </w:r>
-      <w:r>
-        <w:br w:type="textWrapping"/>
-      </w:r>
-      <w:r>
-        <w:rPr>
-          <w:rStyle w:val="VerbatimChar"/>
-        </w:rPr>
-        <w:t xml:space="preserve">## 1   HELCOM1 HELCOM  8.267167 56.72267 1340.61829 23.313394  61.052638</w:t>
-      </w:r>
-      <w:r>
-        <w:br w:type="textWrapping"/>
-      </w:r>
-      <w:r>
-        <w:rPr>
-          <w:rStyle w:val="VerbatimChar"/>
-        </w:rPr>
-        <w:t xml:space="preserve">## 2  HELCOM10 HELCOM  9.238333 56.65717 2478.42383  2.219319 566.765465</w:t>
-      </w:r>
-      <w:r>
-        <w:br w:type="textWrapping"/>
-      </w:r>
-      <w:r>
-        <w:rPr>
-          <w:rStyle w:val="VerbatimChar"/>
-        </w:rPr>
-        <w:t xml:space="preserve">## 3 HELCOM100 HELCOM 11.485833 56.20500   89.58073 23.668907  19.015083</w:t>
-      </w:r>
-      <w:r>
-        <w:br w:type="textWrapping"/>
-      </w:r>
-      <w:r>
-        <w:rPr>
-          <w:rStyle w:val="VerbatimChar"/>
-        </w:rPr>
-        <w:t xml:space="preserve">## 4 HELCOM101 HELCOM 11.500000 57.83333   15.28236  5.230279   1.820420</w:t>
-      </w:r>
-      <w:r>
-        <w:br w:type="textWrapping"/>
-      </w:r>
-      <w:r>
-        <w:rPr>
-          <w:rStyle w:val="VerbatimChar"/>
-        </w:rPr>
-        <w:t xml:space="preserve">## 5 HELCOM102 HELCOM 11.516667 57.75000   12.58953  3.691312   2.742204</w:t>
-      </w:r>
-      <w:r>
-        <w:br w:type="textWrapping"/>
-      </w:r>
-      <w:r>
-        <w:rPr>
-          <w:rStyle w:val="VerbatimChar"/>
-        </w:rPr>
-        <w:t xml:space="preserve">## 6 HELCOM103 HELCOM 11.525000 57.54998  133.81228 59.721856  23.709027</w:t>
-      </w:r>
-      <w:r>
-        <w:br w:type="textWrapping"/>
-      </w:r>
-      <w:r>
-        <w:rPr>
-          <w:rStyle w:val="VerbatimChar"/>
-        </w:rPr>
-        <w:t xml:space="preserve">##           He           Om Pa          Su      SuDe    AFDW_FT</w:t>
-      </w:r>
-      <w:r>
-        <w:br w:type="textWrapping"/>
-      </w:r>
-      <w:r>
-        <w:rPr>
-          <w:rStyle w:val="VerbatimChar"/>
-        </w:rPr>
-        <w:t xml:space="preserve">## 1 0.07839446 821.24157250 NA  350.158643 80.890008 1336.73465</w:t>
-      </w:r>
-      <w:r>
-        <w:br w:type="textWrapping"/>
-      </w:r>
-      <w:r>
-        <w:rPr>
-          <w:rStyle w:val="VerbatimChar"/>
-        </w:rPr>
-        <w:t xml:space="preserve">## 2         NA 124.07348421 NA 1781.317390  4.048168 2478.42383</w:t>
-      </w:r>
-      <w:r>
-        <w:br w:type="textWrapping"/>
-      </w:r>
-      <w:r>
-        <w:rPr>
-          <w:rStyle w:val="VerbatimChar"/>
-        </w:rPr>
-        <w:t xml:space="preserve">## 3 0.09114153           NA NA    7.189359 25.498937   75.46343</w:t>
-      </w:r>
-      <w:r>
-        <w:br w:type="textWrapping"/>
-      </w:r>
-      <w:r>
-        <w:rPr>
-          <w:rStyle w:val="VerbatimChar"/>
-        </w:rPr>
-        <w:t xml:space="preserve">## 4 0.06051076   0.06344955 NA    2.343839  5.763861   15.28236</w:t>
-      </w:r>
-      <w:r>
-        <w:br w:type="textWrapping"/>
-      </w:r>
-      <w:r>
-        <w:rPr>
-          <w:rStyle w:val="VerbatimChar"/>
-        </w:rPr>
-        <w:t xml:space="preserve">## 5 0.08251468   0.09517433 NA    2.063522  3.914807   12.58953</w:t>
-      </w:r>
-      <w:r>
-        <w:br w:type="textWrapping"/>
-      </w:r>
-      <w:r>
-        <w:rPr>
-          <w:rStyle w:val="VerbatimChar"/>
-        </w:rPr>
-        <w:t xml:space="preserve">## 6 0.14852642   2.04354271 NA   17.123327 31.065997  133.81228</w:t>
-      </w:r>
-    </w:p>
-    <w:p>
-      <w:pPr>
-        <w:pStyle w:val="FirstParagraph"/>
-      </w:pPr>
-      <w:r>
-        <w:t xml:space="preserve">The stations where none of the feeding types are known are removed, and the most dominant feeding type selected.</w:t>
-      </w:r>
-    </w:p>
-    <w:p>
-      <w:pPr>
-        <w:pStyle w:val="SourceCode"/>
-      </w:pPr>
-      <w:r>
-        <w:rPr>
-          <w:rStyle w:val="VerbatimChar"/>
-        </w:rPr>
-        <w:t xml:space="preserve">## ISNAS</w:t>
-      </w:r>
-      <w:r>
-        <w:br w:type="textWrapping"/>
-      </w:r>
-      <w:r>
-        <w:rPr>
-          <w:rStyle w:val="VerbatimChar"/>
-        </w:rPr>
-        <w:t xml:space="preserve">##     0     1     2     3     4     5     6     7 </w:t>
-      </w:r>
-      <w:r>
-        <w:br w:type="textWrapping"/>
-      </w:r>
-      <w:r>
-        <w:rPr>
-          <w:rStyle w:val="VerbatimChar"/>
-        </w:rPr>
-        <w:t xml:space="preserve">##  1104  5211 13999  6506  4198  3475  2336    53</w:t>
-      </w:r>
-    </w:p>
-    <w:p>
-      <w:pPr>
-        <w:pStyle w:val="FirstParagraph"/>
+        <w:pStyle w:val="BodyText"/>
+      </w:pPr>
+      <w:r>
+        <w:t xml:space="preserve">The total biomasses of feeding types</w:t>
+      </w:r>
+    </w:p>
+    <w:p>
+      <w:pPr>
+        <w:pStyle w:val="BodyText"/>
+      </w:pPr>
+      <w:r>
+        <w:drawing>
+          <wp:inline>
+            <wp:extent cx="5334000" cy="5334000"/>
+            <wp:effectExtent b="0" l="0" r="0" t="0"/>
+            <wp:docPr descr="" id="1" name="Picture"/>
+            <a:graphic>
+              <a:graphicData uri="http://schemas.openxmlformats.org/drawingml/2006/picture">
+                <pic:pic>
+                  <pic:nvPicPr>
+                    <pic:cNvPr descr="EmodNetTraits_files/figure-docx/unnamed-chunk-40-1.png" id="0" name="Picture"/>
+                    <pic:cNvPicPr>
+                      <a:picLocks noChangeArrowheads="1" noChangeAspect="1"/>
+                    </pic:cNvPicPr>
+                  </pic:nvPicPr>
+                  <pic:blipFill>
+                    <a:blip r:embed="rId55"/>
+                    <a:stretch>
+                      <a:fillRect/>
+                    </a:stretch>
+                  </pic:blipFill>
+                  <pic:spPr bwMode="auto">
+                    <a:xfrm>
+                      <a:off x="0" y="0"/>
+                      <a:ext cx="5334000" cy="5334000"/>
+                    </a:xfrm>
+                    <a:prstGeom prst="rect">
+                      <a:avLst/>
+                    </a:prstGeom>
+                    <a:noFill/>
+                    <a:ln w="9525">
+                      <a:noFill/>
+                      <a:headEnd/>
+                      <a:tailEnd/>
+                    </a:ln>
+                  </pic:spPr>
+                </pic:pic>
+              </a:graphicData>
+            </a:graphic>
+          </wp:inline>
+        </w:drawing>
+      </w:r>
+    </w:p>
+    <w:p>
+      <w:pPr>
+        <w:pStyle w:val="BodyText"/>
+      </w:pPr>
+      <w:r>
+        <w:t xml:space="preserve">The relative biomasses of feeding types</w:t>
+      </w:r>
+    </w:p>
+    <w:p>
+      <w:pPr>
+        <w:pStyle w:val="BodyText"/>
       </w:pPr>
       <w:r>
         <w:drawing>
@@ -4177,214 +4125,10 @@
     </w:p>
     <w:p>
       <w:pPr>
-        <w:pStyle w:val="BodyText"/>
-      </w:pPr>
-      <w:r>
-        <w:drawing>
-          <wp:inline>
-            <wp:extent cx="5334000" cy="5334000"/>
-            <wp:effectExtent b="0" l="0" r="0" t="0"/>
-            <wp:docPr descr="" id="1" name="Picture"/>
-            <a:graphic>
-              <a:graphicData uri="http://schemas.openxmlformats.org/drawingml/2006/picture">
-                <pic:pic>
-                  <pic:nvPicPr>
-                    <pic:cNvPr descr="EmodNetTraits_files/figure-docx/unnamed-chunk-42-1.png" id="0" name="Picture"/>
-                    <pic:cNvPicPr>
-                      <a:picLocks noChangeArrowheads="1" noChangeAspect="1"/>
-                    </pic:cNvPicPr>
-                  </pic:nvPicPr>
-                  <pic:blipFill>
-                    <a:blip r:embed="rId57"/>
-                    <a:stretch>
-                      <a:fillRect/>
-                    </a:stretch>
-                  </pic:blipFill>
-                  <pic:spPr bwMode="auto">
-                    <a:xfrm>
-                      <a:off x="0" y="0"/>
-                      <a:ext cx="5334000" cy="5334000"/>
-                    </a:xfrm>
-                    <a:prstGeom prst="rect">
-                      <a:avLst/>
-                    </a:prstGeom>
-                    <a:noFill/>
-                    <a:ln w="9525">
-                      <a:noFill/>
-                      <a:headEnd/>
-                      <a:tailEnd/>
-                    </a:ln>
-                  </pic:spPr>
-                </pic:pic>
-              </a:graphicData>
-            </a:graphic>
-          </wp:inline>
-        </w:drawing>
-      </w:r>
-    </w:p>
-    <w:p>
-      <w:pPr>
-        <w:pStyle w:val="BodyText"/>
-      </w:pPr>
-      <w:r>
-        <w:drawing>
-          <wp:inline>
-            <wp:extent cx="5334000" cy="5334000"/>
-            <wp:effectExtent b="0" l="0" r="0" t="0"/>
-            <wp:docPr descr="" id="1" name="Picture"/>
-            <a:graphic>
-              <a:graphicData uri="http://schemas.openxmlformats.org/drawingml/2006/picture">
-                <pic:pic>
-                  <pic:nvPicPr>
-                    <pic:cNvPr descr="EmodNetTraits_files/figure-docx/unnamed-chunk-43-1.png" id="0" name="Picture"/>
-                    <pic:cNvPicPr>
-                      <a:picLocks noChangeArrowheads="1" noChangeAspect="1"/>
-                    </pic:cNvPicPr>
-                  </pic:nvPicPr>
-                  <pic:blipFill>
-                    <a:blip r:embed="rId58"/>
-                    <a:stretch>
-                      <a:fillRect/>
-                    </a:stretch>
-                  </pic:blipFill>
-                  <pic:spPr bwMode="auto">
-                    <a:xfrm>
-                      <a:off x="0" y="0"/>
-                      <a:ext cx="5334000" cy="5334000"/>
-                    </a:xfrm>
-                    <a:prstGeom prst="rect">
-                      <a:avLst/>
-                    </a:prstGeom>
-                    <a:noFill/>
-                    <a:ln w="9525">
-                      <a:noFill/>
-                      <a:headEnd/>
-                      <a:tailEnd/>
-                    </a:ln>
-                  </pic:spPr>
-                </pic:pic>
-              </a:graphicData>
-            </a:graphic>
-          </wp:inline>
-        </w:drawing>
-      </w:r>
-    </w:p>
-    <w:p>
-      <w:pPr>
-        <w:pStyle w:val="BodyText"/>
-      </w:pPr>
-      <w:r>
-        <w:t xml:space="preserve">The total biomasses of feeding types</w:t>
-      </w:r>
-    </w:p>
-    <w:p>
-      <w:pPr>
-        <w:pStyle w:val="BodyText"/>
-      </w:pPr>
-      <w:r>
-        <w:drawing>
-          <wp:inline>
-            <wp:extent cx="5334000" cy="5334000"/>
-            <wp:effectExtent b="0" l="0" r="0" t="0"/>
-            <wp:docPr descr="" id="1" name="Picture"/>
-            <a:graphic>
-              <a:graphicData uri="http://schemas.openxmlformats.org/drawingml/2006/picture">
-                <pic:pic>
-                  <pic:nvPicPr>
-                    <pic:cNvPr descr="EmodNetTraits_files/figure-docx/unnamed-chunk-44-1.png" id="0" name="Picture"/>
-                    <pic:cNvPicPr>
-                      <a:picLocks noChangeArrowheads="1" noChangeAspect="1"/>
-                    </pic:cNvPicPr>
-                  </pic:nvPicPr>
-                  <pic:blipFill>
-                    <a:blip r:embed="rId59"/>
-                    <a:stretch>
-                      <a:fillRect/>
-                    </a:stretch>
-                  </pic:blipFill>
-                  <pic:spPr bwMode="auto">
-                    <a:xfrm>
-                      <a:off x="0" y="0"/>
-                      <a:ext cx="5334000" cy="5334000"/>
-                    </a:xfrm>
-                    <a:prstGeom prst="rect">
-                      <a:avLst/>
-                    </a:prstGeom>
-                    <a:noFill/>
-                    <a:ln w="9525">
-                      <a:noFill/>
-                      <a:headEnd/>
-                      <a:tailEnd/>
-                    </a:ln>
-                  </pic:spPr>
-                </pic:pic>
-              </a:graphicData>
-            </a:graphic>
-          </wp:inline>
-        </w:drawing>
-      </w:r>
-    </w:p>
-    <w:p>
-      <w:pPr>
-        <w:pStyle w:val="BodyText"/>
-      </w:pPr>
-      <w:r>
-        <w:t xml:space="preserve">The relative biomasses of feeding types</w:t>
-      </w:r>
-    </w:p>
-    <w:p>
-      <w:pPr>
-        <w:pStyle w:val="BodyText"/>
-      </w:pPr>
-      <w:r>
-        <w:drawing>
-          <wp:inline>
-            <wp:extent cx="5334000" cy="5334000"/>
-            <wp:effectExtent b="0" l="0" r="0" t="0"/>
-            <wp:docPr descr="" id="1" name="Picture"/>
-            <a:graphic>
-              <a:graphicData uri="http://schemas.openxmlformats.org/drawingml/2006/picture">
-                <pic:pic>
-                  <pic:nvPicPr>
-                    <pic:cNvPr descr="EmodNetTraits_files/figure-docx/unnamed-chunk-45-1.png" id="0" name="Picture"/>
-                    <pic:cNvPicPr>
-                      <a:picLocks noChangeArrowheads="1" noChangeAspect="1"/>
-                    </pic:cNvPicPr>
-                  </pic:nvPicPr>
-                  <pic:blipFill>
-                    <a:blip r:embed="rId60"/>
-                    <a:stretch>
-                      <a:fillRect/>
-                    </a:stretch>
-                  </pic:blipFill>
-                  <pic:spPr bwMode="auto">
-                    <a:xfrm>
-                      <a:off x="0" y="0"/>
-                      <a:ext cx="5334000" cy="5334000"/>
-                    </a:xfrm>
-                    <a:prstGeom prst="rect">
-                      <a:avLst/>
-                    </a:prstGeom>
-                    <a:noFill/>
-                    <a:ln w="9525">
-                      <a:noFill/>
-                      <a:headEnd/>
-                      <a:tailEnd/>
-                    </a:ln>
-                  </pic:spPr>
-                </pic:pic>
-              </a:graphicData>
-            </a:graphic>
-          </wp:inline>
-        </w:drawing>
-      </w:r>
-    </w:p>
-    <w:p>
-      <w:pPr>
         <w:pStyle w:val="Heading1"/>
       </w:pPr>
-      <w:bookmarkStart w:id="61" w:name="writing-the-results"/>
-      <w:bookmarkEnd w:id="61"/>
+      <w:bookmarkStart w:id="57" w:name="writing-the-results"/>
+      <w:bookmarkEnd w:id="57"/>
       <w:r>
         <w:t xml:space="preserve">Writing the results</w:t>
       </w:r>
@@ -4497,7 +4241,7 @@
     </w:lvl>
   </w:abstractNum>
   <w:abstractNum w:abstractNumId="990">
-    <w:nsid w:val="aaba8e8c"/>
+    <w:nsid w:val="36462842"/>
     <w:multiLevelType w:val="multilevel"/>
     <w:lvl w:ilvl="0">
       <w:numFmt w:val="bullet"/>
@@ -4578,7 +4322,7 @@
     </w:lvl>
   </w:abstractNum>
   <w:abstractNum w:abstractNumId="991">
-    <w:nsid w:val="2e058999"/>
+    <w:nsid w:val="99f652a1"/>
     <w:multiLevelType w:val="multilevel"/>
     <w:lvl w:ilvl="0">
       <w:numFmt w:val="bullet"/>

</xml_diff>